<commit_message>
making plots, looking at old stuff
</commit_message>
<xml_diff>
--- a/Paper/Results.docx
+++ b/Paper/Results.docx
@@ -1211,7 +1211,38 @@
         <w:rPr>
           <w:lang w:val="en-US"/>
         </w:rPr>
+        <w:t>Q. how well does P reflect G?</w:t>
+      </w:r>
+    </w:p>
+    <w:p>
+      <w:pPr>
+        <w:rPr>
+          <w:lang w:val="en-US"/>
+        </w:rPr>
+      </w:pPr>
+      <w:r>
+        <w:rPr>
+          <w:lang w:val="en-US"/>
+        </w:rPr>
         <w:t>P and G correlation within each formation results</w:t>
+      </w:r>
+      <w:r>
+        <w:rPr>
+          <w:lang w:val="en-US"/>
+        </w:rPr>
+        <w:t xml:space="preserve"> (</w:t>
+      </w:r>
+      <w:r>
+        <w:rPr>
+          <w:lang w:val="en-US"/>
+        </w:rPr>
+        <w:t>correlation.p.g</w:t>
+      </w:r>
+      <w:r>
+        <w:rPr>
+          <w:lang w:val="en-US"/>
+        </w:rPr>
+        <w:t>.csv)</w:t>
       </w:r>
     </w:p>
     <w:p>
@@ -1429,13 +1460,7 @@
         <w:rPr>
           <w:lang w:val="en-US"/>
         </w:rPr>
-        <w:t>Change in G across formations</w:t>
-      </w:r>
-      <w:r>
-        <w:rPr>
-          <w:lang w:val="en-US"/>
-        </w:rPr>
-        <w:t>:</w:t>
+        <w:t>Does G change through time?</w:t>
       </w:r>
     </w:p>
     <w:p>
@@ -1448,7 +1473,31 @@
         <w:rPr>
           <w:lang w:val="en-US"/>
         </w:rPr>
-        <w:t>NKLS to NKBS: 5.25˚</w:t>
+        <w:t>Change in G across formations</w:t>
+      </w:r>
+      <w:r>
+        <w:rPr>
+          <w:lang w:val="en-US"/>
+        </w:rPr>
+        <w:t>:</w:t>
+      </w:r>
+      <w:r>
+        <w:rPr>
+          <w:lang w:val="en-US"/>
+        </w:rPr>
+        <w:t xml:space="preserve"> (</w:t>
+      </w:r>
+      <w:r>
+        <w:rPr>
+          <w:lang w:val="en-US"/>
+        </w:rPr>
+        <w:t>angle_differences_between_Gs</w:t>
+      </w:r>
+      <w:r>
+        <w:rPr>
+          <w:lang w:val="en-US"/>
+        </w:rPr>
+        <w:t>.csv)</w:t>
       </w:r>
     </w:p>
     <w:p>
@@ -1461,7 +1510,7 @@
         <w:rPr>
           <w:lang w:val="en-US"/>
         </w:rPr>
-        <w:t>NKBS to Tewksbury: 5.47˚</w:t>
+        <w:t>NKLS to NKBS: 5.25˚</w:t>
       </w:r>
     </w:p>
     <w:p>
@@ -1474,21 +1523,7 @@
         <w:rPr>
           <w:lang w:val="en-US"/>
         </w:rPr>
-        <w:t xml:space="preserve">Tewkesbury to </w:t>
-      </w:r>
-      <w:proofErr w:type="spellStart"/>
-      <w:r>
-        <w:rPr>
-          <w:lang w:val="en-US"/>
-        </w:rPr>
-        <w:t>Waipuru</w:t>
-      </w:r>
-      <w:proofErr w:type="spellEnd"/>
-      <w:r>
-        <w:rPr>
-          <w:lang w:val="en-US"/>
-        </w:rPr>
-        <w:t>: 23.74˚</w:t>
+        <w:t>NKBS to Tewksbury: 5.47˚</w:t>
       </w:r>
     </w:p>
     <w:p>
@@ -1497,6 +1532,12 @@
           <w:lang w:val="en-US"/>
         </w:rPr>
       </w:pPr>
+      <w:r>
+        <w:rPr>
+          <w:lang w:val="en-US"/>
+        </w:rPr>
+        <w:t xml:space="preserve">Tewkesbury to </w:t>
+      </w:r>
       <w:proofErr w:type="spellStart"/>
       <w:r>
         <w:rPr>
@@ -1509,7 +1550,19 @@
         <w:rPr>
           <w:lang w:val="en-US"/>
         </w:rPr>
-        <w:t xml:space="preserve"> to Upper Kai-Iwi: 27.52˚</w:t>
+        <w:t>: 2</w:t>
+      </w:r>
+      <w:r>
+        <w:rPr>
+          <w:lang w:val="en-US"/>
+        </w:rPr>
+        <w:t>3.74</w:t>
+      </w:r>
+      <w:r>
+        <w:rPr>
+          <w:lang w:val="en-US"/>
+        </w:rPr>
+        <w:t>˚</w:t>
       </w:r>
     </w:p>
     <w:p>
@@ -1518,11 +1571,19 @@
           <w:lang w:val="en-US"/>
         </w:rPr>
       </w:pPr>
-      <w:r>
-        <w:rPr>
-          <w:lang w:val="en-US"/>
-        </w:rPr>
-        <w:t>Upper Kai-Iwi to Tainui: 32.69˚</w:t>
+      <w:proofErr w:type="spellStart"/>
+      <w:r>
+        <w:rPr>
+          <w:lang w:val="en-US"/>
+        </w:rPr>
+        <w:t>Waipuru</w:t>
+      </w:r>
+      <w:proofErr w:type="spellEnd"/>
+      <w:r>
+        <w:rPr>
+          <w:lang w:val="en-US"/>
+        </w:rPr>
+        <w:t xml:space="preserve"> to Upper Kai-Iwi: 27.52˚</w:t>
       </w:r>
     </w:p>
     <w:p>
@@ -1535,7 +1596,31 @@
         <w:rPr>
           <w:lang w:val="en-US"/>
         </w:rPr>
-        <w:t>Tainui to SHCSBSB: 23.03˚</w:t>
+        <w:t xml:space="preserve">Upper Kai-Iwi to Tainui: </w:t>
+      </w:r>
+      <w:r>
+        <w:rPr>
+          <w:lang w:val="en-US"/>
+        </w:rPr>
+        <w:t>147</w:t>
+      </w:r>
+      <w:r>
+        <w:rPr>
+          <w:lang w:val="en-US"/>
+        </w:rPr>
+        <w:t>.</w:t>
+      </w:r>
+      <w:r>
+        <w:rPr>
+          <w:lang w:val="en-US"/>
+        </w:rPr>
+        <w:t>31</w:t>
+      </w:r>
+      <w:r>
+        <w:rPr>
+          <w:lang w:val="en-US"/>
+        </w:rPr>
+        <w:t>˚</w:t>
       </w:r>
     </w:p>
     <w:p>
@@ -1544,6 +1629,36 @@
           <w:lang w:val="en-US"/>
         </w:rPr>
       </w:pPr>
+      <w:r>
+        <w:rPr>
+          <w:lang w:val="en-US"/>
+        </w:rPr>
+        <w:t xml:space="preserve">Tainui to SHCSBSB: </w:t>
+      </w:r>
+      <w:r>
+        <w:rPr>
+          <w:lang w:val="en-US"/>
+        </w:rPr>
+        <w:t>156</w:t>
+      </w:r>
+      <w:r>
+        <w:rPr>
+          <w:lang w:val="en-US"/>
+        </w:rPr>
+        <w:t>.</w:t>
+      </w:r>
+      <w:r>
+        <w:rPr>
+          <w:lang w:val="en-US"/>
+        </w:rPr>
+        <w:t>97</w:t>
+      </w:r>
+      <w:r>
+        <w:rPr>
+          <w:lang w:val="en-US"/>
+        </w:rPr>
+        <w:t>˚</w:t>
+      </w:r>
     </w:p>
     <w:p>
       <w:pPr>
@@ -1551,12 +1666,6 @@
           <w:lang w:val="en-US"/>
         </w:rPr>
       </w:pPr>
-      <w:r>
-        <w:rPr>
-          <w:lang w:val="en-US"/>
-        </w:rPr>
-        <w:t>Change relative to G max:</w:t>
-      </w:r>
     </w:p>
     <w:p>
       <w:pPr>
@@ -1568,19 +1677,19 @@
         <w:rPr>
           <w:lang w:val="en-US"/>
         </w:rPr>
-        <w:t xml:space="preserve">NKLS to NKBS: </w:t>
-      </w:r>
-      <w:r>
-        <w:rPr>
-          <w:lang w:val="en-US"/>
-        </w:rPr>
-        <w:t>73.15</w:t>
-      </w:r>
-      <w:r>
-        <w:rPr>
-          <w:lang w:val="en-US"/>
-        </w:rPr>
-        <w:t>˚</w:t>
+        <w:t>Does P change in direction of above average evolvability? (</w:t>
+      </w:r>
+      <w:r>
+        <w:rPr>
+          <w:lang w:val="en-US"/>
+        </w:rPr>
+        <w:t>evolvability_summary</w:t>
+      </w:r>
+      <w:r>
+        <w:rPr>
+          <w:lang w:val="en-US"/>
+        </w:rPr>
+        <w:t>.csv)</w:t>
       </w:r>
     </w:p>
     <w:p>
@@ -1593,20 +1702,1698 @@
         <w:rPr>
           <w:lang w:val="en-US"/>
         </w:rPr>
-        <w:t xml:space="preserve">NKBS to Tewksbury: </w:t>
-      </w:r>
-      <w:r>
-        <w:rPr>
-          <w:lang w:val="en-US"/>
-        </w:rPr>
-        <w:t>36.81</w:t>
-      </w:r>
-      <w:r>
-        <w:rPr>
-          <w:lang w:val="en-US"/>
-        </w:rPr>
-        <w:t>˚</w:t>
-      </w:r>
+        <w:t xml:space="preserve">Compare mean conditional evolvability and mean evolvability to observed conditional evolvability and observed </w:t>
+      </w:r>
+      <w:proofErr w:type="gramStart"/>
+      <w:r>
+        <w:rPr>
+          <w:lang w:val="en-US"/>
+        </w:rPr>
+        <w:t>evolvability</w:t>
+      </w:r>
+      <w:proofErr w:type="gramEnd"/>
+    </w:p>
+    <w:tbl>
+      <w:tblPr>
+        <w:tblStyle w:val="TableGrid"/>
+        <w:tblW w:w="10248" w:type="dxa"/>
+        <w:tblInd w:w="-1231" w:type="dxa"/>
+        <w:tblLook w:val="04A0" w:firstRow="1" w:lastRow="0" w:firstColumn="1" w:lastColumn="0" w:noHBand="0" w:noVBand="1"/>
+      </w:tblPr>
+      <w:tblGrid>
+        <w:gridCol w:w="1272"/>
+        <w:gridCol w:w="1272"/>
+        <w:gridCol w:w="1273"/>
+        <w:gridCol w:w="1273"/>
+        <w:gridCol w:w="1273"/>
+        <w:gridCol w:w="1273"/>
+        <w:gridCol w:w="1306"/>
+        <w:gridCol w:w="1306"/>
+      </w:tblGrid>
+      <w:tr>
+        <w:tc>
+          <w:tcPr>
+            <w:tcW w:w="1272" w:type="dxa"/>
+          </w:tcPr>
+          <w:p>
+            <w:pPr>
+              <w:rPr>
+                <w:rFonts w:ascii="Arial" w:hAnsi="Arial" w:cs="Arial"/>
+                <w:sz w:val="20"/>
+                <w:szCs w:val="20"/>
+                <w:lang w:val="en-US"/>
+              </w:rPr>
+            </w:pPr>
+            <w:r>
+              <w:rPr>
+                <w:rFonts w:ascii="Arial" w:hAnsi="Arial" w:cs="Arial"/>
+                <w:sz w:val="20"/>
+                <w:szCs w:val="20"/>
+                <w:lang w:val="en-US"/>
+              </w:rPr>
+              <w:lastRenderedPageBreak/>
+              <w:t xml:space="preserve">Formation for </w:t>
+            </w:r>
+            <w:proofErr w:type="spellStart"/>
+            <w:r>
+              <w:rPr>
+                <w:rFonts w:ascii="Arial" w:hAnsi="Arial" w:cs="Arial"/>
+                <w:sz w:val="20"/>
+                <w:szCs w:val="20"/>
+                <w:lang w:val="en-US"/>
+              </w:rPr>
+              <w:t>Gmax</w:t>
+            </w:r>
+            <w:proofErr w:type="spellEnd"/>
+            <w:r>
+              <w:rPr>
+                <w:rFonts w:ascii="Arial" w:hAnsi="Arial" w:cs="Arial"/>
+                <w:sz w:val="20"/>
+                <w:szCs w:val="20"/>
+                <w:lang w:val="en-US"/>
+              </w:rPr>
+              <w:t xml:space="preserve"> </w:t>
+            </w:r>
+          </w:p>
+        </w:tc>
+        <w:tc>
+          <w:tcPr>
+            <w:tcW w:w="1272" w:type="dxa"/>
+          </w:tcPr>
+          <w:p>
+            <w:pPr>
+              <w:rPr>
+                <w:rFonts w:ascii="Arial" w:hAnsi="Arial" w:cs="Arial"/>
+                <w:sz w:val="20"/>
+                <w:szCs w:val="20"/>
+                <w:lang w:val="en-US"/>
+              </w:rPr>
+            </w:pPr>
+            <w:r>
+              <w:rPr>
+                <w:rFonts w:ascii="Arial" w:hAnsi="Arial" w:cs="Arial"/>
+                <w:sz w:val="20"/>
+                <w:szCs w:val="20"/>
+                <w:lang w:val="en-US"/>
+              </w:rPr>
+              <w:t>Transition for observed change</w:t>
+            </w:r>
+          </w:p>
+        </w:tc>
+        <w:tc>
+          <w:tcPr>
+            <w:tcW w:w="1273" w:type="dxa"/>
+          </w:tcPr>
+          <w:p>
+            <w:pPr>
+              <w:rPr>
+                <w:rFonts w:ascii="Arial" w:hAnsi="Arial" w:cs="Arial"/>
+                <w:sz w:val="20"/>
+                <w:szCs w:val="20"/>
+                <w:lang w:val="en-US"/>
+              </w:rPr>
+            </w:pPr>
+            <w:r>
+              <w:rPr>
+                <w:rFonts w:ascii="Arial" w:hAnsi="Arial" w:cs="Arial"/>
+                <w:sz w:val="20"/>
+                <w:szCs w:val="20"/>
+                <w:lang w:val="en-US"/>
+              </w:rPr>
+              <w:t>Mean conditional evolvability</w:t>
+            </w:r>
+          </w:p>
+        </w:tc>
+        <w:tc>
+          <w:tcPr>
+            <w:tcW w:w="1273" w:type="dxa"/>
+          </w:tcPr>
+          <w:p>
+            <w:pPr>
+              <w:rPr>
+                <w:rFonts w:ascii="Arial" w:hAnsi="Arial" w:cs="Arial"/>
+                <w:sz w:val="20"/>
+                <w:szCs w:val="20"/>
+                <w:lang w:val="en-US"/>
+              </w:rPr>
+            </w:pPr>
+            <w:r>
+              <w:rPr>
+                <w:rFonts w:ascii="Arial" w:hAnsi="Arial" w:cs="Arial"/>
+                <w:sz w:val="20"/>
+                <w:szCs w:val="20"/>
+                <w:lang w:val="en-US"/>
+              </w:rPr>
+              <w:t>Mean evolvability</w:t>
+            </w:r>
+          </w:p>
+        </w:tc>
+        <w:tc>
+          <w:tcPr>
+            <w:tcW w:w="1273" w:type="dxa"/>
+          </w:tcPr>
+          <w:p>
+            <w:pPr>
+              <w:rPr>
+                <w:rFonts w:ascii="Arial" w:hAnsi="Arial" w:cs="Arial"/>
+                <w:sz w:val="20"/>
+                <w:szCs w:val="20"/>
+                <w:lang w:val="en-US"/>
+              </w:rPr>
+            </w:pPr>
+            <w:r>
+              <w:rPr>
+                <w:rFonts w:ascii="Arial" w:hAnsi="Arial" w:cs="Arial"/>
+                <w:sz w:val="20"/>
+                <w:szCs w:val="20"/>
+                <w:lang w:val="en-US"/>
+              </w:rPr>
+              <w:t>Observed conditional evolvability</w:t>
+            </w:r>
+          </w:p>
+        </w:tc>
+        <w:tc>
+          <w:tcPr>
+            <w:tcW w:w="1273" w:type="dxa"/>
+          </w:tcPr>
+          <w:p>
+            <w:pPr>
+              <w:rPr>
+                <w:rFonts w:ascii="Arial" w:hAnsi="Arial" w:cs="Arial"/>
+                <w:sz w:val="20"/>
+                <w:szCs w:val="20"/>
+                <w:lang w:val="en-US"/>
+              </w:rPr>
+            </w:pPr>
+            <w:r>
+              <w:rPr>
+                <w:rFonts w:ascii="Arial" w:hAnsi="Arial" w:cs="Arial"/>
+                <w:sz w:val="20"/>
+                <w:szCs w:val="20"/>
+                <w:lang w:val="en-US"/>
+              </w:rPr>
+              <w:t>Observed evolvability</w:t>
+            </w:r>
+          </w:p>
+        </w:tc>
+        <w:tc>
+          <w:tcPr>
+            <w:tcW w:w="1306" w:type="dxa"/>
+          </w:tcPr>
+          <w:p>
+            <w:pPr>
+              <w:rPr>
+                <w:rFonts w:ascii="Arial" w:hAnsi="Arial" w:cs="Arial"/>
+                <w:sz w:val="20"/>
+                <w:szCs w:val="20"/>
+                <w:lang w:val="en-US"/>
+              </w:rPr>
+            </w:pPr>
+            <w:r>
+              <w:rPr>
+                <w:rFonts w:ascii="Arial" w:hAnsi="Arial" w:cs="Arial"/>
+                <w:sz w:val="20"/>
+                <w:szCs w:val="20"/>
+                <w:lang w:val="en-US"/>
+              </w:rPr>
+              <w:t>In direction of above avg. conditional evolvability?</w:t>
+            </w:r>
+          </w:p>
+        </w:tc>
+        <w:tc>
+          <w:tcPr>
+            <w:tcW w:w="1306" w:type="dxa"/>
+          </w:tcPr>
+          <w:p>
+            <w:pPr>
+              <w:rPr>
+                <w:rFonts w:ascii="Arial" w:hAnsi="Arial" w:cs="Arial"/>
+                <w:sz w:val="20"/>
+                <w:szCs w:val="20"/>
+                <w:lang w:val="en-US"/>
+              </w:rPr>
+            </w:pPr>
+            <w:r>
+              <w:rPr>
+                <w:rFonts w:ascii="Arial" w:hAnsi="Arial" w:cs="Arial"/>
+                <w:sz w:val="20"/>
+                <w:szCs w:val="20"/>
+                <w:lang w:val="en-US"/>
+              </w:rPr>
+              <w:t>In direction of above avg. evolvability?</w:t>
+            </w:r>
+          </w:p>
+        </w:tc>
+      </w:tr>
+      <w:tr>
+        <w:tc>
+          <w:tcPr>
+            <w:tcW w:w="1272" w:type="dxa"/>
+          </w:tcPr>
+          <w:p>
+            <w:pPr>
+              <w:rPr>
+                <w:rFonts w:ascii="Arial" w:hAnsi="Arial" w:cs="Arial"/>
+                <w:sz w:val="20"/>
+                <w:szCs w:val="20"/>
+                <w:lang w:val="en-US"/>
+              </w:rPr>
+            </w:pPr>
+            <w:r>
+              <w:rPr>
+                <w:rFonts w:ascii="Arial" w:hAnsi="Arial" w:cs="Arial"/>
+                <w:sz w:val="20"/>
+                <w:szCs w:val="20"/>
+                <w:lang w:val="en-US"/>
+              </w:rPr>
+              <w:t>NKLS</w:t>
+            </w:r>
+          </w:p>
+        </w:tc>
+        <w:tc>
+          <w:tcPr>
+            <w:tcW w:w="1272" w:type="dxa"/>
+          </w:tcPr>
+          <w:p>
+            <w:pPr>
+              <w:rPr>
+                <w:rFonts w:ascii="Arial" w:hAnsi="Arial" w:cs="Arial"/>
+                <w:sz w:val="20"/>
+                <w:szCs w:val="20"/>
+                <w:lang w:val="en-US"/>
+              </w:rPr>
+            </w:pPr>
+            <w:r>
+              <w:rPr>
+                <w:rFonts w:ascii="Arial" w:hAnsi="Arial" w:cs="Arial"/>
+                <w:sz w:val="20"/>
+                <w:szCs w:val="20"/>
+                <w:lang w:val="en-US"/>
+              </w:rPr>
+              <w:t>NKLS to NKBS</w:t>
+            </w:r>
+          </w:p>
+        </w:tc>
+        <w:tc>
+          <w:tcPr>
+            <w:tcW w:w="1273" w:type="dxa"/>
+            <w:vAlign w:val="bottom"/>
+          </w:tcPr>
+          <w:p>
+            <w:pPr>
+              <w:rPr>
+                <w:rFonts w:ascii="Arial" w:hAnsi="Arial" w:cs="Arial"/>
+                <w:sz w:val="20"/>
+                <w:szCs w:val="20"/>
+                <w:lang w:val="en-US"/>
+              </w:rPr>
+            </w:pPr>
+            <w:r>
+              <w:rPr>
+                <w:rFonts w:ascii="Arial" w:hAnsi="Arial" w:cs="Arial"/>
+                <w:color w:val="000000"/>
+                <w:sz w:val="20"/>
+                <w:szCs w:val="20"/>
+              </w:rPr>
+              <w:t>0.00195586</w:t>
+            </w:r>
+          </w:p>
+        </w:tc>
+        <w:tc>
+          <w:tcPr>
+            <w:tcW w:w="1273" w:type="dxa"/>
+            <w:vAlign w:val="bottom"/>
+          </w:tcPr>
+          <w:p>
+            <w:pPr>
+              <w:rPr>
+                <w:rFonts w:ascii="Arial" w:hAnsi="Arial" w:cs="Arial"/>
+                <w:sz w:val="20"/>
+                <w:szCs w:val="20"/>
+                <w:lang w:val="en-US"/>
+              </w:rPr>
+            </w:pPr>
+            <w:r>
+              <w:rPr>
+                <w:rFonts w:ascii="Arial" w:hAnsi="Arial" w:cs="Arial"/>
+                <w:color w:val="000000"/>
+                <w:sz w:val="20"/>
+                <w:szCs w:val="20"/>
+              </w:rPr>
+              <w:t>0.00698909</w:t>
+            </w:r>
+          </w:p>
+        </w:tc>
+        <w:tc>
+          <w:tcPr>
+            <w:tcW w:w="1273" w:type="dxa"/>
+            <w:vAlign w:val="bottom"/>
+          </w:tcPr>
+          <w:p>
+            <w:pPr>
+              <w:rPr>
+                <w:rFonts w:ascii="Arial" w:hAnsi="Arial" w:cs="Arial"/>
+                <w:sz w:val="20"/>
+                <w:szCs w:val="20"/>
+                <w:lang w:val="en-US"/>
+              </w:rPr>
+            </w:pPr>
+            <w:r>
+              <w:rPr>
+                <w:rFonts w:ascii="Arial" w:hAnsi="Arial" w:cs="Arial"/>
+                <w:color w:val="000000"/>
+                <w:sz w:val="20"/>
+                <w:szCs w:val="20"/>
+              </w:rPr>
+              <w:t>0.00101734</w:t>
+            </w:r>
+          </w:p>
+        </w:tc>
+        <w:tc>
+          <w:tcPr>
+            <w:tcW w:w="1273" w:type="dxa"/>
+            <w:vAlign w:val="bottom"/>
+          </w:tcPr>
+          <w:p>
+            <w:pPr>
+              <w:rPr>
+                <w:rFonts w:ascii="Arial" w:hAnsi="Arial" w:cs="Arial"/>
+                <w:sz w:val="20"/>
+                <w:szCs w:val="20"/>
+                <w:lang w:val="en-US"/>
+              </w:rPr>
+            </w:pPr>
+            <w:r>
+              <w:rPr>
+                <w:rFonts w:ascii="Arial" w:hAnsi="Arial" w:cs="Arial"/>
+                <w:color w:val="000000"/>
+                <w:sz w:val="20"/>
+                <w:szCs w:val="20"/>
+              </w:rPr>
+              <w:t>0.00247515</w:t>
+            </w:r>
+          </w:p>
+        </w:tc>
+        <w:tc>
+          <w:tcPr>
+            <w:tcW w:w="1306" w:type="dxa"/>
+          </w:tcPr>
+          <w:p>
+            <w:pPr>
+              <w:rPr>
+                <w:rFonts w:ascii="Arial" w:hAnsi="Arial" w:cs="Arial"/>
+                <w:sz w:val="20"/>
+                <w:szCs w:val="20"/>
+                <w:lang w:val="en-US"/>
+              </w:rPr>
+            </w:pPr>
+            <w:r>
+              <w:rPr>
+                <w:rFonts w:ascii="Arial" w:hAnsi="Arial" w:cs="Arial"/>
+                <w:sz w:val="20"/>
+                <w:szCs w:val="20"/>
+                <w:lang w:val="en-US"/>
+              </w:rPr>
+              <w:t>No (observed &lt; c)</w:t>
+            </w:r>
+          </w:p>
+        </w:tc>
+        <w:tc>
+          <w:tcPr>
+            <w:tcW w:w="1306" w:type="dxa"/>
+          </w:tcPr>
+          <w:p>
+            <w:pPr>
+              <w:rPr>
+                <w:rFonts w:ascii="Arial" w:hAnsi="Arial" w:cs="Arial"/>
+                <w:sz w:val="20"/>
+                <w:szCs w:val="20"/>
+                <w:lang w:val="en-US"/>
+              </w:rPr>
+            </w:pPr>
+            <w:r>
+              <w:rPr>
+                <w:rFonts w:ascii="Arial" w:hAnsi="Arial" w:cs="Arial"/>
+                <w:sz w:val="20"/>
+                <w:szCs w:val="20"/>
+                <w:lang w:val="en-US"/>
+              </w:rPr>
+              <w:t xml:space="preserve">No </w:t>
+            </w:r>
+            <w:r>
+              <w:rPr>
+                <w:rFonts w:ascii="Arial" w:hAnsi="Arial" w:cs="Arial"/>
+                <w:sz w:val="20"/>
+                <w:szCs w:val="20"/>
+                <w:lang w:val="en-US"/>
+              </w:rPr>
+              <w:t xml:space="preserve">(observed &lt; </w:t>
+            </w:r>
+            <w:r>
+              <w:rPr>
+                <w:rFonts w:ascii="Arial" w:hAnsi="Arial" w:cs="Arial"/>
+                <w:sz w:val="20"/>
+                <w:szCs w:val="20"/>
+                <w:lang w:val="en-US"/>
+              </w:rPr>
+              <w:t>e</w:t>
+            </w:r>
+            <w:r>
+              <w:rPr>
+                <w:rFonts w:ascii="Arial" w:hAnsi="Arial" w:cs="Arial"/>
+                <w:sz w:val="20"/>
+                <w:szCs w:val="20"/>
+                <w:lang w:val="en-US"/>
+              </w:rPr>
+              <w:t>)</w:t>
+            </w:r>
+          </w:p>
+        </w:tc>
+      </w:tr>
+      <w:tr>
+        <w:tc>
+          <w:tcPr>
+            <w:tcW w:w="1272" w:type="dxa"/>
+          </w:tcPr>
+          <w:p>
+            <w:pPr>
+              <w:rPr>
+                <w:rFonts w:ascii="Arial" w:hAnsi="Arial" w:cs="Arial"/>
+                <w:sz w:val="20"/>
+                <w:szCs w:val="20"/>
+                <w:lang w:val="en-US"/>
+              </w:rPr>
+            </w:pPr>
+            <w:r>
+              <w:rPr>
+                <w:rFonts w:ascii="Arial" w:hAnsi="Arial" w:cs="Arial"/>
+                <w:sz w:val="20"/>
+                <w:szCs w:val="20"/>
+                <w:lang w:val="en-US"/>
+              </w:rPr>
+              <w:t>NKBS</w:t>
+            </w:r>
+          </w:p>
+        </w:tc>
+        <w:tc>
+          <w:tcPr>
+            <w:tcW w:w="1272" w:type="dxa"/>
+          </w:tcPr>
+          <w:p>
+            <w:pPr>
+              <w:rPr>
+                <w:rFonts w:ascii="Arial" w:hAnsi="Arial" w:cs="Arial"/>
+                <w:sz w:val="20"/>
+                <w:szCs w:val="20"/>
+                <w:lang w:val="en-US"/>
+              </w:rPr>
+            </w:pPr>
+            <w:r>
+              <w:rPr>
+                <w:rFonts w:ascii="Arial" w:hAnsi="Arial" w:cs="Arial"/>
+                <w:sz w:val="20"/>
+                <w:szCs w:val="20"/>
+                <w:lang w:val="en-US"/>
+              </w:rPr>
+              <w:t>NKBS to Tewkesbury</w:t>
+            </w:r>
+          </w:p>
+        </w:tc>
+        <w:tc>
+          <w:tcPr>
+            <w:tcW w:w="1273" w:type="dxa"/>
+            <w:vAlign w:val="bottom"/>
+          </w:tcPr>
+          <w:p>
+            <w:pPr>
+              <w:rPr>
+                <w:rFonts w:ascii="Arial" w:hAnsi="Arial" w:cs="Arial"/>
+                <w:sz w:val="20"/>
+                <w:szCs w:val="20"/>
+                <w:lang w:val="en-US"/>
+              </w:rPr>
+            </w:pPr>
+            <w:r>
+              <w:rPr>
+                <w:rFonts w:ascii="Arial" w:hAnsi="Arial" w:cs="Arial"/>
+                <w:color w:val="000000"/>
+                <w:sz w:val="20"/>
+                <w:szCs w:val="20"/>
+              </w:rPr>
+              <w:t>0.00092124</w:t>
+            </w:r>
+          </w:p>
+        </w:tc>
+        <w:tc>
+          <w:tcPr>
+            <w:tcW w:w="1273" w:type="dxa"/>
+            <w:vAlign w:val="bottom"/>
+          </w:tcPr>
+          <w:p>
+            <w:pPr>
+              <w:rPr>
+                <w:rFonts w:ascii="Arial" w:hAnsi="Arial" w:cs="Arial"/>
+                <w:sz w:val="20"/>
+                <w:szCs w:val="20"/>
+                <w:lang w:val="en-US"/>
+              </w:rPr>
+            </w:pPr>
+            <w:r>
+              <w:rPr>
+                <w:rFonts w:ascii="Arial" w:hAnsi="Arial" w:cs="Arial"/>
+                <w:color w:val="000000"/>
+                <w:sz w:val="20"/>
+                <w:szCs w:val="20"/>
+              </w:rPr>
+              <w:t>0.00668103</w:t>
+            </w:r>
+          </w:p>
+        </w:tc>
+        <w:tc>
+          <w:tcPr>
+            <w:tcW w:w="1273" w:type="dxa"/>
+            <w:vAlign w:val="bottom"/>
+          </w:tcPr>
+          <w:p>
+            <w:pPr>
+              <w:rPr>
+                <w:rFonts w:ascii="Arial" w:hAnsi="Arial" w:cs="Arial"/>
+                <w:sz w:val="20"/>
+                <w:szCs w:val="20"/>
+                <w:lang w:val="en-US"/>
+              </w:rPr>
+            </w:pPr>
+            <w:r>
+              <w:rPr>
+                <w:rFonts w:ascii="Arial" w:hAnsi="Arial" w:cs="Arial"/>
+                <w:color w:val="000000"/>
+                <w:sz w:val="20"/>
+                <w:szCs w:val="20"/>
+              </w:rPr>
+              <w:t>0.00061628</w:t>
+            </w:r>
+          </w:p>
+        </w:tc>
+        <w:tc>
+          <w:tcPr>
+            <w:tcW w:w="1273" w:type="dxa"/>
+            <w:vAlign w:val="bottom"/>
+          </w:tcPr>
+          <w:p>
+            <w:pPr>
+              <w:rPr>
+                <w:rFonts w:ascii="Arial" w:hAnsi="Arial" w:cs="Arial"/>
+                <w:sz w:val="20"/>
+                <w:szCs w:val="20"/>
+                <w:lang w:val="en-US"/>
+              </w:rPr>
+            </w:pPr>
+            <w:r>
+              <w:rPr>
+                <w:rFonts w:ascii="Arial" w:hAnsi="Arial" w:cs="Arial"/>
+                <w:color w:val="000000"/>
+                <w:sz w:val="20"/>
+                <w:szCs w:val="20"/>
+              </w:rPr>
+              <w:t>0.00537352</w:t>
+            </w:r>
+          </w:p>
+        </w:tc>
+        <w:tc>
+          <w:tcPr>
+            <w:tcW w:w="1306" w:type="dxa"/>
+          </w:tcPr>
+          <w:p>
+            <w:pPr>
+              <w:rPr>
+                <w:rFonts w:ascii="Arial" w:hAnsi="Arial" w:cs="Arial"/>
+                <w:sz w:val="20"/>
+                <w:szCs w:val="20"/>
+                <w:lang w:val="en-US"/>
+              </w:rPr>
+            </w:pPr>
+            <w:r>
+              <w:rPr>
+                <w:rFonts w:ascii="Arial" w:hAnsi="Arial" w:cs="Arial"/>
+                <w:sz w:val="20"/>
+                <w:szCs w:val="20"/>
+                <w:lang w:val="en-US"/>
+              </w:rPr>
+              <w:t>No (observed &lt; c)</w:t>
+            </w:r>
+          </w:p>
+        </w:tc>
+        <w:tc>
+          <w:tcPr>
+            <w:tcW w:w="1306" w:type="dxa"/>
+          </w:tcPr>
+          <w:p>
+            <w:pPr>
+              <w:rPr>
+                <w:rFonts w:ascii="Arial" w:hAnsi="Arial" w:cs="Arial"/>
+                <w:sz w:val="20"/>
+                <w:szCs w:val="20"/>
+                <w:lang w:val="en-US"/>
+              </w:rPr>
+            </w:pPr>
+            <w:r>
+              <w:rPr>
+                <w:rFonts w:ascii="Arial" w:hAnsi="Arial" w:cs="Arial"/>
+                <w:sz w:val="20"/>
+                <w:szCs w:val="20"/>
+                <w:lang w:val="en-US"/>
+              </w:rPr>
+              <w:t>No (observed &lt; e)</w:t>
+            </w:r>
+          </w:p>
+        </w:tc>
+      </w:tr>
+      <w:tr>
+        <w:tc>
+          <w:tcPr>
+            <w:tcW w:w="1272" w:type="dxa"/>
+          </w:tcPr>
+          <w:p>
+            <w:pPr>
+              <w:rPr>
+                <w:rFonts w:ascii="Arial" w:hAnsi="Arial" w:cs="Arial"/>
+                <w:sz w:val="20"/>
+                <w:szCs w:val="20"/>
+                <w:lang w:val="en-US"/>
+              </w:rPr>
+            </w:pPr>
+            <w:r>
+              <w:rPr>
+                <w:rFonts w:ascii="Arial" w:hAnsi="Arial" w:cs="Arial"/>
+                <w:sz w:val="20"/>
+                <w:szCs w:val="20"/>
+                <w:lang w:val="en-US"/>
+              </w:rPr>
+              <w:t>Tewkesbury</w:t>
+            </w:r>
+          </w:p>
+        </w:tc>
+        <w:tc>
+          <w:tcPr>
+            <w:tcW w:w="1272" w:type="dxa"/>
+          </w:tcPr>
+          <w:p>
+            <w:pPr>
+              <w:rPr>
+                <w:rFonts w:ascii="Arial" w:hAnsi="Arial" w:cs="Arial"/>
+                <w:sz w:val="20"/>
+                <w:szCs w:val="20"/>
+                <w:lang w:val="en-US"/>
+              </w:rPr>
+            </w:pPr>
+            <w:r>
+              <w:rPr>
+                <w:rFonts w:ascii="Arial" w:hAnsi="Arial" w:cs="Arial"/>
+                <w:sz w:val="20"/>
+                <w:szCs w:val="20"/>
+                <w:lang w:val="en-US"/>
+              </w:rPr>
+              <w:t xml:space="preserve">Tewkesbury to </w:t>
+            </w:r>
+            <w:proofErr w:type="spellStart"/>
+            <w:r>
+              <w:rPr>
+                <w:rFonts w:ascii="Arial" w:hAnsi="Arial" w:cs="Arial"/>
+                <w:sz w:val="20"/>
+                <w:szCs w:val="20"/>
+                <w:lang w:val="en-US"/>
+              </w:rPr>
+              <w:t>Waipuru</w:t>
+            </w:r>
+            <w:proofErr w:type="spellEnd"/>
+          </w:p>
+        </w:tc>
+        <w:tc>
+          <w:tcPr>
+            <w:tcW w:w="1273" w:type="dxa"/>
+            <w:vAlign w:val="bottom"/>
+          </w:tcPr>
+          <w:p>
+            <w:pPr>
+              <w:rPr>
+                <w:rFonts w:ascii="Arial" w:hAnsi="Arial" w:cs="Arial"/>
+                <w:sz w:val="20"/>
+                <w:szCs w:val="20"/>
+                <w:lang w:val="en-US"/>
+              </w:rPr>
+            </w:pPr>
+            <w:r>
+              <w:rPr>
+                <w:rFonts w:ascii="Arial" w:hAnsi="Arial" w:cs="Arial"/>
+                <w:color w:val="000000"/>
+                <w:sz w:val="20"/>
+                <w:szCs w:val="20"/>
+              </w:rPr>
+              <w:t>0.0013007</w:t>
+            </w:r>
+          </w:p>
+        </w:tc>
+        <w:tc>
+          <w:tcPr>
+            <w:tcW w:w="1273" w:type="dxa"/>
+            <w:vAlign w:val="bottom"/>
+          </w:tcPr>
+          <w:p>
+            <w:pPr>
+              <w:rPr>
+                <w:rFonts w:ascii="Arial" w:hAnsi="Arial" w:cs="Arial"/>
+                <w:sz w:val="20"/>
+                <w:szCs w:val="20"/>
+                <w:lang w:val="en-US"/>
+              </w:rPr>
+            </w:pPr>
+            <w:r>
+              <w:rPr>
+                <w:rFonts w:ascii="Arial" w:hAnsi="Arial" w:cs="Arial"/>
+                <w:color w:val="000000"/>
+                <w:sz w:val="20"/>
+                <w:szCs w:val="20"/>
+              </w:rPr>
+              <w:t>0.00689669</w:t>
+            </w:r>
+          </w:p>
+        </w:tc>
+        <w:tc>
+          <w:tcPr>
+            <w:tcW w:w="1273" w:type="dxa"/>
+            <w:vAlign w:val="bottom"/>
+          </w:tcPr>
+          <w:p>
+            <w:pPr>
+              <w:rPr>
+                <w:rFonts w:ascii="Arial" w:hAnsi="Arial" w:cs="Arial"/>
+                <w:sz w:val="20"/>
+                <w:szCs w:val="20"/>
+                <w:lang w:val="en-US"/>
+              </w:rPr>
+            </w:pPr>
+            <w:r>
+              <w:rPr>
+                <w:rFonts w:ascii="Arial" w:hAnsi="Arial" w:cs="Arial"/>
+                <w:color w:val="000000"/>
+                <w:sz w:val="20"/>
+                <w:szCs w:val="20"/>
+              </w:rPr>
+              <w:t>0.00085844</w:t>
+            </w:r>
+          </w:p>
+        </w:tc>
+        <w:tc>
+          <w:tcPr>
+            <w:tcW w:w="1273" w:type="dxa"/>
+            <w:vAlign w:val="bottom"/>
+          </w:tcPr>
+          <w:p>
+            <w:pPr>
+              <w:rPr>
+                <w:rFonts w:ascii="Arial" w:hAnsi="Arial" w:cs="Arial"/>
+                <w:sz w:val="20"/>
+                <w:szCs w:val="20"/>
+                <w:lang w:val="en-US"/>
+              </w:rPr>
+            </w:pPr>
+            <w:r>
+              <w:rPr>
+                <w:rFonts w:ascii="Arial" w:hAnsi="Arial" w:cs="Arial"/>
+                <w:color w:val="000000"/>
+                <w:sz w:val="20"/>
+                <w:szCs w:val="20"/>
+              </w:rPr>
+              <w:t>0.00771632</w:t>
+            </w:r>
+          </w:p>
+        </w:tc>
+        <w:tc>
+          <w:tcPr>
+            <w:tcW w:w="1306" w:type="dxa"/>
+          </w:tcPr>
+          <w:p>
+            <w:pPr>
+              <w:rPr>
+                <w:rFonts w:ascii="Arial" w:hAnsi="Arial" w:cs="Arial"/>
+                <w:sz w:val="20"/>
+                <w:szCs w:val="20"/>
+                <w:lang w:val="en-US"/>
+              </w:rPr>
+            </w:pPr>
+            <w:r>
+              <w:rPr>
+                <w:rFonts w:ascii="Arial" w:hAnsi="Arial" w:cs="Arial"/>
+                <w:sz w:val="20"/>
+                <w:szCs w:val="20"/>
+                <w:lang w:val="en-US"/>
+              </w:rPr>
+              <w:t>No (observed &lt; c)</w:t>
+            </w:r>
+          </w:p>
+        </w:tc>
+        <w:tc>
+          <w:tcPr>
+            <w:tcW w:w="1306" w:type="dxa"/>
+          </w:tcPr>
+          <w:p>
+            <w:pPr>
+              <w:rPr>
+                <w:rFonts w:ascii="Arial" w:hAnsi="Arial" w:cs="Arial"/>
+                <w:sz w:val="20"/>
+                <w:szCs w:val="20"/>
+                <w:lang w:val="en-US"/>
+              </w:rPr>
+            </w:pPr>
+            <w:r>
+              <w:rPr>
+                <w:rFonts w:ascii="Arial" w:hAnsi="Arial" w:cs="Arial"/>
+                <w:b/>
+                <w:bCs/>
+                <w:sz w:val="20"/>
+                <w:szCs w:val="20"/>
+                <w:lang w:val="en-US"/>
+              </w:rPr>
+              <w:t>Yes</w:t>
+            </w:r>
+          </w:p>
+        </w:tc>
+      </w:tr>
+      <w:tr>
+        <w:tc>
+          <w:tcPr>
+            <w:tcW w:w="1272" w:type="dxa"/>
+          </w:tcPr>
+          <w:p>
+            <w:pPr>
+              <w:rPr>
+                <w:rFonts w:ascii="Arial" w:hAnsi="Arial" w:cs="Arial"/>
+                <w:sz w:val="20"/>
+                <w:szCs w:val="20"/>
+                <w:lang w:val="en-US"/>
+              </w:rPr>
+            </w:pPr>
+            <w:proofErr w:type="spellStart"/>
+            <w:r>
+              <w:rPr>
+                <w:rFonts w:ascii="Arial" w:hAnsi="Arial" w:cs="Arial"/>
+                <w:sz w:val="20"/>
+                <w:szCs w:val="20"/>
+                <w:lang w:val="en-US"/>
+              </w:rPr>
+              <w:t>Waipuru</w:t>
+            </w:r>
+            <w:proofErr w:type="spellEnd"/>
+          </w:p>
+        </w:tc>
+        <w:tc>
+          <w:tcPr>
+            <w:tcW w:w="1272" w:type="dxa"/>
+          </w:tcPr>
+          <w:p>
+            <w:pPr>
+              <w:rPr>
+                <w:rFonts w:ascii="Arial" w:hAnsi="Arial" w:cs="Arial"/>
+                <w:sz w:val="20"/>
+                <w:szCs w:val="20"/>
+                <w:lang w:val="en-US"/>
+              </w:rPr>
+            </w:pPr>
+            <w:proofErr w:type="spellStart"/>
+            <w:r>
+              <w:rPr>
+                <w:rFonts w:ascii="Arial" w:hAnsi="Arial" w:cs="Arial"/>
+                <w:sz w:val="20"/>
+                <w:szCs w:val="20"/>
+                <w:lang w:val="en-US"/>
+              </w:rPr>
+              <w:t>Waipuru</w:t>
+            </w:r>
+            <w:proofErr w:type="spellEnd"/>
+            <w:r>
+              <w:rPr>
+                <w:rFonts w:ascii="Arial" w:hAnsi="Arial" w:cs="Arial"/>
+                <w:sz w:val="20"/>
+                <w:szCs w:val="20"/>
+                <w:lang w:val="en-US"/>
+              </w:rPr>
+              <w:t xml:space="preserve"> to Upper Kai-Iwi</w:t>
+            </w:r>
+          </w:p>
+        </w:tc>
+        <w:tc>
+          <w:tcPr>
+            <w:tcW w:w="1273" w:type="dxa"/>
+            <w:vAlign w:val="bottom"/>
+          </w:tcPr>
+          <w:p>
+            <w:pPr>
+              <w:rPr>
+                <w:rFonts w:ascii="Arial" w:hAnsi="Arial" w:cs="Arial"/>
+                <w:sz w:val="20"/>
+                <w:szCs w:val="20"/>
+                <w:lang w:val="en-US"/>
+              </w:rPr>
+            </w:pPr>
+            <w:r>
+              <w:rPr>
+                <w:rFonts w:ascii="Arial" w:hAnsi="Arial" w:cs="Arial"/>
+                <w:color w:val="000000"/>
+                <w:sz w:val="20"/>
+                <w:szCs w:val="20"/>
+              </w:rPr>
+              <w:t>0.00173452</w:t>
+            </w:r>
+          </w:p>
+        </w:tc>
+        <w:tc>
+          <w:tcPr>
+            <w:tcW w:w="1273" w:type="dxa"/>
+            <w:vAlign w:val="bottom"/>
+          </w:tcPr>
+          <w:p>
+            <w:pPr>
+              <w:rPr>
+                <w:rFonts w:ascii="Arial" w:hAnsi="Arial" w:cs="Arial"/>
+                <w:sz w:val="20"/>
+                <w:szCs w:val="20"/>
+                <w:lang w:val="en-US"/>
+              </w:rPr>
+            </w:pPr>
+            <w:r>
+              <w:rPr>
+                <w:rFonts w:ascii="Arial" w:hAnsi="Arial" w:cs="Arial"/>
+                <w:color w:val="000000"/>
+                <w:sz w:val="20"/>
+                <w:szCs w:val="20"/>
+              </w:rPr>
+              <w:t>0.00794014</w:t>
+            </w:r>
+          </w:p>
+        </w:tc>
+        <w:tc>
+          <w:tcPr>
+            <w:tcW w:w="1273" w:type="dxa"/>
+            <w:vAlign w:val="bottom"/>
+          </w:tcPr>
+          <w:p>
+            <w:pPr>
+              <w:rPr>
+                <w:rFonts w:ascii="Arial" w:hAnsi="Arial" w:cs="Arial"/>
+                <w:sz w:val="20"/>
+                <w:szCs w:val="20"/>
+                <w:lang w:val="en-US"/>
+              </w:rPr>
+            </w:pPr>
+            <w:r>
+              <w:rPr>
+                <w:rFonts w:ascii="Arial" w:hAnsi="Arial" w:cs="Arial"/>
+                <w:color w:val="000000"/>
+                <w:sz w:val="20"/>
+                <w:szCs w:val="20"/>
+              </w:rPr>
+              <w:t>0.00186921</w:t>
+            </w:r>
+          </w:p>
+        </w:tc>
+        <w:tc>
+          <w:tcPr>
+            <w:tcW w:w="1273" w:type="dxa"/>
+            <w:vAlign w:val="bottom"/>
+          </w:tcPr>
+          <w:p>
+            <w:pPr>
+              <w:rPr>
+                <w:rFonts w:ascii="Arial" w:hAnsi="Arial" w:cs="Arial"/>
+                <w:sz w:val="20"/>
+                <w:szCs w:val="20"/>
+                <w:lang w:val="en-US"/>
+              </w:rPr>
+            </w:pPr>
+            <w:r>
+              <w:rPr>
+                <w:rFonts w:ascii="Arial" w:hAnsi="Arial" w:cs="Arial"/>
+                <w:color w:val="000000"/>
+                <w:sz w:val="20"/>
+                <w:szCs w:val="20"/>
+              </w:rPr>
+              <w:t>0.01240648</w:t>
+            </w:r>
+          </w:p>
+        </w:tc>
+        <w:tc>
+          <w:tcPr>
+            <w:tcW w:w="1306" w:type="dxa"/>
+          </w:tcPr>
+          <w:p>
+            <w:pPr>
+              <w:rPr>
+                <w:rFonts w:ascii="Arial" w:hAnsi="Arial" w:cs="Arial"/>
+                <w:sz w:val="20"/>
+                <w:szCs w:val="20"/>
+                <w:lang w:val="en-US"/>
+              </w:rPr>
+            </w:pPr>
+            <w:r>
+              <w:rPr>
+                <w:rFonts w:ascii="Arial" w:hAnsi="Arial" w:cs="Arial"/>
+                <w:b/>
+                <w:bCs/>
+                <w:sz w:val="20"/>
+                <w:szCs w:val="20"/>
+                <w:lang w:val="en-US"/>
+              </w:rPr>
+              <w:t>Yes</w:t>
+            </w:r>
+          </w:p>
+        </w:tc>
+        <w:tc>
+          <w:tcPr>
+            <w:tcW w:w="1306" w:type="dxa"/>
+          </w:tcPr>
+          <w:p>
+            <w:pPr>
+              <w:rPr>
+                <w:rFonts w:ascii="Arial" w:hAnsi="Arial" w:cs="Arial"/>
+                <w:sz w:val="20"/>
+                <w:szCs w:val="20"/>
+                <w:lang w:val="en-US"/>
+              </w:rPr>
+            </w:pPr>
+            <w:r>
+              <w:rPr>
+                <w:rFonts w:ascii="Arial" w:hAnsi="Arial" w:cs="Arial"/>
+                <w:b/>
+                <w:bCs/>
+                <w:sz w:val="20"/>
+                <w:szCs w:val="20"/>
+                <w:lang w:val="en-US"/>
+              </w:rPr>
+              <w:t>Yes</w:t>
+            </w:r>
+          </w:p>
+        </w:tc>
+      </w:tr>
+      <w:tr>
+        <w:tc>
+          <w:tcPr>
+            <w:tcW w:w="1272" w:type="dxa"/>
+          </w:tcPr>
+          <w:p>
+            <w:pPr>
+              <w:rPr>
+                <w:rFonts w:ascii="Arial" w:hAnsi="Arial" w:cs="Arial"/>
+                <w:sz w:val="20"/>
+                <w:szCs w:val="20"/>
+                <w:lang w:val="en-US"/>
+              </w:rPr>
+            </w:pPr>
+            <w:r>
+              <w:rPr>
+                <w:rFonts w:ascii="Arial" w:hAnsi="Arial" w:cs="Arial"/>
+                <w:sz w:val="20"/>
+                <w:szCs w:val="20"/>
+                <w:lang w:val="en-US"/>
+              </w:rPr>
+              <w:t>Upper Kai-Iwi</w:t>
+            </w:r>
+          </w:p>
+        </w:tc>
+        <w:tc>
+          <w:tcPr>
+            <w:tcW w:w="1272" w:type="dxa"/>
+          </w:tcPr>
+          <w:p>
+            <w:pPr>
+              <w:rPr>
+                <w:rFonts w:ascii="Arial" w:hAnsi="Arial" w:cs="Arial"/>
+                <w:sz w:val="20"/>
+                <w:szCs w:val="20"/>
+                <w:lang w:val="nb-NO"/>
+              </w:rPr>
+            </w:pPr>
+            <w:proofErr w:type="spellStart"/>
+            <w:r>
+              <w:rPr>
+                <w:rFonts w:ascii="Arial" w:hAnsi="Arial" w:cs="Arial"/>
+                <w:sz w:val="20"/>
+                <w:szCs w:val="20"/>
+                <w:lang w:val="nb-NO"/>
+              </w:rPr>
+              <w:t>Upper</w:t>
+            </w:r>
+            <w:proofErr w:type="spellEnd"/>
+            <w:r>
+              <w:rPr>
+                <w:rFonts w:ascii="Arial" w:hAnsi="Arial" w:cs="Arial"/>
+                <w:sz w:val="20"/>
+                <w:szCs w:val="20"/>
+                <w:lang w:val="nb-NO"/>
+              </w:rPr>
+              <w:t xml:space="preserve"> Kai-</w:t>
+            </w:r>
+            <w:proofErr w:type="spellStart"/>
+            <w:r>
+              <w:rPr>
+                <w:rFonts w:ascii="Arial" w:hAnsi="Arial" w:cs="Arial"/>
+                <w:sz w:val="20"/>
+                <w:szCs w:val="20"/>
+                <w:lang w:val="nb-NO"/>
+              </w:rPr>
+              <w:t>Iwi</w:t>
+            </w:r>
+            <w:proofErr w:type="spellEnd"/>
+            <w:r>
+              <w:rPr>
+                <w:rFonts w:ascii="Arial" w:hAnsi="Arial" w:cs="Arial"/>
+                <w:sz w:val="20"/>
+                <w:szCs w:val="20"/>
+                <w:lang w:val="nb-NO"/>
+              </w:rPr>
+              <w:t xml:space="preserve"> to </w:t>
+            </w:r>
+            <w:proofErr w:type="spellStart"/>
+            <w:r>
+              <w:rPr>
+                <w:rFonts w:ascii="Arial" w:hAnsi="Arial" w:cs="Arial"/>
+                <w:sz w:val="20"/>
+                <w:szCs w:val="20"/>
+                <w:lang w:val="nb-NO"/>
+              </w:rPr>
+              <w:t>Tainui</w:t>
+            </w:r>
+            <w:proofErr w:type="spellEnd"/>
+          </w:p>
+        </w:tc>
+        <w:tc>
+          <w:tcPr>
+            <w:tcW w:w="1273" w:type="dxa"/>
+            <w:vAlign w:val="bottom"/>
+          </w:tcPr>
+          <w:p>
+            <w:pPr>
+              <w:rPr>
+                <w:rFonts w:ascii="Arial" w:hAnsi="Arial" w:cs="Arial"/>
+                <w:sz w:val="20"/>
+                <w:szCs w:val="20"/>
+                <w:lang w:val="nb-NO"/>
+              </w:rPr>
+            </w:pPr>
+            <w:r>
+              <w:rPr>
+                <w:rFonts w:ascii="Arial" w:hAnsi="Arial" w:cs="Arial"/>
+                <w:color w:val="000000"/>
+                <w:sz w:val="20"/>
+                <w:szCs w:val="20"/>
+              </w:rPr>
+              <w:t>0.00188173</w:t>
+            </w:r>
+          </w:p>
+        </w:tc>
+        <w:tc>
+          <w:tcPr>
+            <w:tcW w:w="1273" w:type="dxa"/>
+            <w:vAlign w:val="bottom"/>
+          </w:tcPr>
+          <w:p>
+            <w:pPr>
+              <w:rPr>
+                <w:rFonts w:ascii="Arial" w:hAnsi="Arial" w:cs="Arial"/>
+                <w:sz w:val="20"/>
+                <w:szCs w:val="20"/>
+                <w:lang w:val="nb-NO"/>
+              </w:rPr>
+            </w:pPr>
+            <w:r>
+              <w:rPr>
+                <w:rFonts w:ascii="Arial" w:hAnsi="Arial" w:cs="Arial"/>
+                <w:color w:val="000000"/>
+                <w:sz w:val="20"/>
+                <w:szCs w:val="20"/>
+              </w:rPr>
+              <w:t>0.01725039</w:t>
+            </w:r>
+          </w:p>
+        </w:tc>
+        <w:tc>
+          <w:tcPr>
+            <w:tcW w:w="1273" w:type="dxa"/>
+            <w:vAlign w:val="bottom"/>
+          </w:tcPr>
+          <w:p>
+            <w:pPr>
+              <w:rPr>
+                <w:rFonts w:ascii="Arial" w:hAnsi="Arial" w:cs="Arial"/>
+                <w:sz w:val="20"/>
+                <w:szCs w:val="20"/>
+                <w:lang w:val="nb-NO"/>
+              </w:rPr>
+            </w:pPr>
+            <w:r>
+              <w:rPr>
+                <w:rFonts w:ascii="Arial" w:hAnsi="Arial" w:cs="Arial"/>
+                <w:color w:val="000000"/>
+                <w:sz w:val="20"/>
+                <w:szCs w:val="20"/>
+              </w:rPr>
+              <w:t>0.00111632</w:t>
+            </w:r>
+          </w:p>
+        </w:tc>
+        <w:tc>
+          <w:tcPr>
+            <w:tcW w:w="1273" w:type="dxa"/>
+            <w:vAlign w:val="bottom"/>
+          </w:tcPr>
+          <w:p>
+            <w:pPr>
+              <w:rPr>
+                <w:rFonts w:ascii="Arial" w:hAnsi="Arial" w:cs="Arial"/>
+                <w:sz w:val="20"/>
+                <w:szCs w:val="20"/>
+                <w:lang w:val="nb-NO"/>
+              </w:rPr>
+            </w:pPr>
+            <w:r>
+              <w:rPr>
+                <w:rFonts w:ascii="Arial" w:hAnsi="Arial" w:cs="Arial"/>
+                <w:color w:val="000000"/>
+                <w:sz w:val="20"/>
+                <w:szCs w:val="20"/>
+              </w:rPr>
+              <w:t>0.02909905</w:t>
+            </w:r>
+          </w:p>
+        </w:tc>
+        <w:tc>
+          <w:tcPr>
+            <w:tcW w:w="1306" w:type="dxa"/>
+          </w:tcPr>
+          <w:p>
+            <w:pPr>
+              <w:rPr>
+                <w:rFonts w:ascii="Arial" w:hAnsi="Arial" w:cs="Arial"/>
+                <w:sz w:val="20"/>
+                <w:szCs w:val="20"/>
+                <w:lang w:val="nb-NO"/>
+              </w:rPr>
+            </w:pPr>
+            <w:r>
+              <w:rPr>
+                <w:rFonts w:ascii="Arial" w:hAnsi="Arial" w:cs="Arial"/>
+                <w:sz w:val="20"/>
+                <w:szCs w:val="20"/>
+                <w:lang w:val="en-US"/>
+              </w:rPr>
+              <w:t>No (observed &lt; c)</w:t>
+            </w:r>
+          </w:p>
+        </w:tc>
+        <w:tc>
+          <w:tcPr>
+            <w:tcW w:w="1306" w:type="dxa"/>
+          </w:tcPr>
+          <w:p>
+            <w:pPr>
+              <w:rPr>
+                <w:rFonts w:ascii="Arial" w:hAnsi="Arial" w:cs="Arial"/>
+                <w:sz w:val="20"/>
+                <w:szCs w:val="20"/>
+                <w:lang w:val="nb-NO"/>
+              </w:rPr>
+            </w:pPr>
+            <w:r>
+              <w:rPr>
+                <w:rFonts w:ascii="Arial" w:hAnsi="Arial" w:cs="Arial"/>
+                <w:b/>
+                <w:bCs/>
+                <w:sz w:val="20"/>
+                <w:szCs w:val="20"/>
+                <w:lang w:val="en-US"/>
+              </w:rPr>
+              <w:t>Yes</w:t>
+            </w:r>
+          </w:p>
+        </w:tc>
+      </w:tr>
+      <w:tr>
+        <w:tc>
+          <w:tcPr>
+            <w:tcW w:w="1272" w:type="dxa"/>
+          </w:tcPr>
+          <w:p>
+            <w:pPr>
+              <w:rPr>
+                <w:rFonts w:ascii="Arial" w:hAnsi="Arial" w:cs="Arial"/>
+                <w:sz w:val="20"/>
+                <w:szCs w:val="20"/>
+                <w:lang w:val="en-US"/>
+              </w:rPr>
+            </w:pPr>
+            <w:r>
+              <w:rPr>
+                <w:rFonts w:ascii="Arial" w:hAnsi="Arial" w:cs="Arial"/>
+                <w:sz w:val="20"/>
+                <w:szCs w:val="20"/>
+                <w:lang w:val="en-US"/>
+              </w:rPr>
+              <w:t>Tainui</w:t>
+            </w:r>
+          </w:p>
+        </w:tc>
+        <w:tc>
+          <w:tcPr>
+            <w:tcW w:w="1272" w:type="dxa"/>
+          </w:tcPr>
+          <w:p>
+            <w:pPr>
+              <w:rPr>
+                <w:rFonts w:ascii="Arial" w:hAnsi="Arial" w:cs="Arial"/>
+                <w:sz w:val="20"/>
+                <w:szCs w:val="20"/>
+                <w:lang w:val="en-US"/>
+              </w:rPr>
+            </w:pPr>
+            <w:r>
+              <w:rPr>
+                <w:rFonts w:ascii="Arial" w:hAnsi="Arial" w:cs="Arial"/>
+                <w:sz w:val="20"/>
+                <w:szCs w:val="20"/>
+                <w:lang w:val="en-US"/>
+              </w:rPr>
+              <w:t>Tainui to SHCSBSB</w:t>
+            </w:r>
+          </w:p>
+        </w:tc>
+        <w:tc>
+          <w:tcPr>
+            <w:tcW w:w="1273" w:type="dxa"/>
+            <w:vAlign w:val="bottom"/>
+          </w:tcPr>
+          <w:p>
+            <w:pPr>
+              <w:rPr>
+                <w:rFonts w:ascii="Arial" w:hAnsi="Arial" w:cs="Arial"/>
+                <w:sz w:val="20"/>
+                <w:szCs w:val="20"/>
+                <w:lang w:val="en-US"/>
+              </w:rPr>
+            </w:pPr>
+            <w:r>
+              <w:rPr>
+                <w:rFonts w:ascii="Arial" w:hAnsi="Arial" w:cs="Arial"/>
+                <w:color w:val="000000"/>
+                <w:sz w:val="20"/>
+                <w:szCs w:val="20"/>
+              </w:rPr>
+              <w:t>0.00201127</w:t>
+            </w:r>
+          </w:p>
+        </w:tc>
+        <w:tc>
+          <w:tcPr>
+            <w:tcW w:w="1273" w:type="dxa"/>
+            <w:vAlign w:val="bottom"/>
+          </w:tcPr>
+          <w:p>
+            <w:pPr>
+              <w:rPr>
+                <w:rFonts w:ascii="Arial" w:hAnsi="Arial" w:cs="Arial"/>
+                <w:sz w:val="20"/>
+                <w:szCs w:val="20"/>
+                <w:lang w:val="en-US"/>
+              </w:rPr>
+            </w:pPr>
+            <w:r>
+              <w:rPr>
+                <w:rFonts w:ascii="Arial" w:hAnsi="Arial" w:cs="Arial"/>
+                <w:color w:val="000000"/>
+                <w:sz w:val="20"/>
+                <w:szCs w:val="20"/>
+              </w:rPr>
+              <w:t>0.00726688</w:t>
+            </w:r>
+          </w:p>
+        </w:tc>
+        <w:tc>
+          <w:tcPr>
+            <w:tcW w:w="1273" w:type="dxa"/>
+            <w:vAlign w:val="bottom"/>
+          </w:tcPr>
+          <w:p>
+            <w:pPr>
+              <w:rPr>
+                <w:rFonts w:ascii="Arial" w:hAnsi="Arial" w:cs="Arial"/>
+                <w:sz w:val="20"/>
+                <w:szCs w:val="20"/>
+                <w:lang w:val="en-US"/>
+              </w:rPr>
+            </w:pPr>
+            <w:r>
+              <w:rPr>
+                <w:rFonts w:ascii="Arial" w:hAnsi="Arial" w:cs="Arial"/>
+                <w:color w:val="000000"/>
+                <w:sz w:val="20"/>
+                <w:szCs w:val="20"/>
+              </w:rPr>
+              <w:t>0.00157572</w:t>
+            </w:r>
+          </w:p>
+        </w:tc>
+        <w:tc>
+          <w:tcPr>
+            <w:tcW w:w="1273" w:type="dxa"/>
+            <w:vAlign w:val="bottom"/>
+          </w:tcPr>
+          <w:p>
+            <w:pPr>
+              <w:rPr>
+                <w:rFonts w:ascii="Arial" w:hAnsi="Arial" w:cs="Arial"/>
+                <w:sz w:val="20"/>
+                <w:szCs w:val="20"/>
+                <w:lang w:val="en-US"/>
+              </w:rPr>
+            </w:pPr>
+            <w:r>
+              <w:rPr>
+                <w:rFonts w:ascii="Arial" w:hAnsi="Arial" w:cs="Arial"/>
+                <w:color w:val="000000"/>
+                <w:sz w:val="20"/>
+                <w:szCs w:val="20"/>
+              </w:rPr>
+              <w:t>0.01028872</w:t>
+            </w:r>
+          </w:p>
+        </w:tc>
+        <w:tc>
+          <w:tcPr>
+            <w:tcW w:w="1306" w:type="dxa"/>
+          </w:tcPr>
+          <w:p>
+            <w:pPr>
+              <w:rPr>
+                <w:rFonts w:ascii="Arial" w:hAnsi="Arial" w:cs="Arial"/>
+                <w:sz w:val="20"/>
+                <w:szCs w:val="20"/>
+                <w:lang w:val="en-US"/>
+              </w:rPr>
+            </w:pPr>
+            <w:r>
+              <w:rPr>
+                <w:rFonts w:ascii="Arial" w:hAnsi="Arial" w:cs="Arial"/>
+                <w:sz w:val="20"/>
+                <w:szCs w:val="20"/>
+                <w:lang w:val="en-US"/>
+              </w:rPr>
+              <w:t>No (observed &lt; c)</w:t>
+            </w:r>
+          </w:p>
+        </w:tc>
+        <w:tc>
+          <w:tcPr>
+            <w:tcW w:w="1306" w:type="dxa"/>
+          </w:tcPr>
+          <w:p>
+            <w:pPr>
+              <w:rPr>
+                <w:rFonts w:ascii="Arial" w:hAnsi="Arial" w:cs="Arial"/>
+                <w:sz w:val="20"/>
+                <w:szCs w:val="20"/>
+                <w:lang w:val="en-US"/>
+              </w:rPr>
+            </w:pPr>
+            <w:r>
+              <w:rPr>
+                <w:rFonts w:ascii="Arial" w:hAnsi="Arial" w:cs="Arial"/>
+                <w:b/>
+                <w:bCs/>
+                <w:sz w:val="20"/>
+                <w:szCs w:val="20"/>
+                <w:lang w:val="en-US"/>
+              </w:rPr>
+              <w:t>Yes</w:t>
+            </w:r>
+          </w:p>
+        </w:tc>
+      </w:tr>
+      <w:tr>
+        <w:tc>
+          <w:tcPr>
+            <w:tcW w:w="1272" w:type="dxa"/>
+          </w:tcPr>
+          <w:p>
+            <w:pPr>
+              <w:rPr>
+                <w:rFonts w:ascii="Arial" w:hAnsi="Arial" w:cs="Arial"/>
+                <w:sz w:val="20"/>
+                <w:szCs w:val="20"/>
+                <w:lang w:val="en-US"/>
+              </w:rPr>
+            </w:pPr>
+            <w:r>
+              <w:rPr>
+                <w:rFonts w:ascii="Arial" w:hAnsi="Arial" w:cs="Arial"/>
+                <w:sz w:val="20"/>
+                <w:szCs w:val="20"/>
+                <w:lang w:val="en-US"/>
+              </w:rPr>
+              <w:t>SHCSBSB</w:t>
+            </w:r>
+          </w:p>
+        </w:tc>
+        <w:tc>
+          <w:tcPr>
+            <w:tcW w:w="1272" w:type="dxa"/>
+          </w:tcPr>
+          <w:p>
+            <w:pPr>
+              <w:rPr>
+                <w:rFonts w:ascii="Arial" w:hAnsi="Arial" w:cs="Arial"/>
+                <w:sz w:val="20"/>
+                <w:szCs w:val="20"/>
+                <w:lang w:val="en-US"/>
+              </w:rPr>
+            </w:pPr>
+          </w:p>
+        </w:tc>
+        <w:tc>
+          <w:tcPr>
+            <w:tcW w:w="1273" w:type="dxa"/>
+            <w:vAlign w:val="bottom"/>
+          </w:tcPr>
+          <w:p>
+            <w:pPr>
+              <w:rPr>
+                <w:rFonts w:ascii="Arial" w:hAnsi="Arial" w:cs="Arial"/>
+                <w:sz w:val="20"/>
+                <w:szCs w:val="20"/>
+                <w:lang w:val="en-US"/>
+              </w:rPr>
+            </w:pPr>
+            <w:r>
+              <w:rPr>
+                <w:rFonts w:ascii="Arial" w:hAnsi="Arial" w:cs="Arial"/>
+                <w:color w:val="000000"/>
+                <w:sz w:val="20"/>
+                <w:szCs w:val="20"/>
+              </w:rPr>
+              <w:t>0.00132952</w:t>
+            </w:r>
+          </w:p>
+        </w:tc>
+        <w:tc>
+          <w:tcPr>
+            <w:tcW w:w="1273" w:type="dxa"/>
+            <w:vAlign w:val="bottom"/>
+          </w:tcPr>
+          <w:p>
+            <w:pPr>
+              <w:rPr>
+                <w:rFonts w:ascii="Arial" w:hAnsi="Arial" w:cs="Arial"/>
+                <w:sz w:val="20"/>
+                <w:szCs w:val="20"/>
+                <w:lang w:val="en-US"/>
+              </w:rPr>
+            </w:pPr>
+            <w:r>
+              <w:rPr>
+                <w:rFonts w:ascii="Arial" w:hAnsi="Arial" w:cs="Arial"/>
+                <w:color w:val="000000"/>
+                <w:sz w:val="20"/>
+                <w:szCs w:val="20"/>
+              </w:rPr>
+              <w:t>0.00540069</w:t>
+            </w:r>
+          </w:p>
+        </w:tc>
+        <w:tc>
+          <w:tcPr>
+            <w:tcW w:w="1273" w:type="dxa"/>
+          </w:tcPr>
+          <w:p>
+            <w:pPr>
+              <w:rPr>
+                <w:rFonts w:ascii="Arial" w:hAnsi="Arial" w:cs="Arial"/>
+                <w:sz w:val="20"/>
+                <w:szCs w:val="20"/>
+                <w:lang w:val="en-US"/>
+              </w:rPr>
+            </w:pPr>
+          </w:p>
+        </w:tc>
+        <w:tc>
+          <w:tcPr>
+            <w:tcW w:w="1273" w:type="dxa"/>
+          </w:tcPr>
+          <w:p>
+            <w:pPr>
+              <w:rPr>
+                <w:rFonts w:ascii="Arial" w:hAnsi="Arial" w:cs="Arial"/>
+                <w:sz w:val="20"/>
+                <w:szCs w:val="20"/>
+                <w:lang w:val="en-US"/>
+              </w:rPr>
+            </w:pPr>
+          </w:p>
+        </w:tc>
+        <w:tc>
+          <w:tcPr>
+            <w:tcW w:w="1306" w:type="dxa"/>
+          </w:tcPr>
+          <w:p>
+            <w:pPr>
+              <w:rPr>
+                <w:rFonts w:ascii="Arial" w:hAnsi="Arial" w:cs="Arial"/>
+                <w:sz w:val="20"/>
+                <w:szCs w:val="20"/>
+                <w:lang w:val="en-US"/>
+              </w:rPr>
+            </w:pPr>
+          </w:p>
+        </w:tc>
+        <w:tc>
+          <w:tcPr>
+            <w:tcW w:w="1306" w:type="dxa"/>
+          </w:tcPr>
+          <w:p>
+            <w:pPr>
+              <w:rPr>
+                <w:rFonts w:ascii="Arial" w:hAnsi="Arial" w:cs="Arial"/>
+                <w:sz w:val="20"/>
+                <w:szCs w:val="20"/>
+                <w:lang w:val="en-US"/>
+              </w:rPr>
+            </w:pPr>
+          </w:p>
+        </w:tc>
+      </w:tr>
+    </w:tbl>
+    <w:p>
+      <w:pPr>
+        <w:rPr>
+          <w:lang w:val="en-US"/>
+        </w:rPr>
+      </w:pPr>
     </w:p>
     <w:p>
       <w:pPr>
@@ -1614,38 +3401,6 @@
           <w:lang w:val="en-US"/>
         </w:rPr>
       </w:pPr>
-      <w:r>
-        <w:rPr>
-          <w:lang w:val="en-US"/>
-        </w:rPr>
-        <w:t xml:space="preserve">Tewkesbury to </w:t>
-      </w:r>
-      <w:proofErr w:type="spellStart"/>
-      <w:r>
-        <w:rPr>
-          <w:lang w:val="en-US"/>
-        </w:rPr>
-        <w:t>Waipuru</w:t>
-      </w:r>
-      <w:proofErr w:type="spellEnd"/>
-      <w:r>
-        <w:rPr>
-          <w:lang w:val="en-US"/>
-        </w:rPr>
-        <w:t xml:space="preserve">: </w:t>
-      </w:r>
-      <w:r>
-        <w:rPr>
-          <w:lang w:val="en-US"/>
-        </w:rPr>
-        <w:t>112.56</w:t>
-      </w:r>
-      <w:r>
-        <w:rPr>
-          <w:lang w:val="en-US"/>
-        </w:rPr>
-        <w:t>˚</w:t>
-      </w:r>
     </w:p>
     <w:p>
       <w:pPr>
@@ -1653,31 +3408,25 @@
           <w:lang w:val="en-US"/>
         </w:rPr>
       </w:pPr>
+      <w:r>
+        <w:rPr>
+          <w:lang w:val="en-US"/>
+        </w:rPr>
+        <w:t xml:space="preserve">Does P change align with </w:t>
+      </w:r>
       <w:proofErr w:type="spellStart"/>
       <w:r>
         <w:rPr>
           <w:lang w:val="en-US"/>
         </w:rPr>
-        <w:t>Waipuru</w:t>
+        <w:t>Gmax</w:t>
       </w:r>
       <w:proofErr w:type="spellEnd"/>
       <w:r>
         <w:rPr>
           <w:lang w:val="en-US"/>
         </w:rPr>
-        <w:t xml:space="preserve"> to Upper Kai-Iwi: </w:t>
-      </w:r>
-      <w:r>
-        <w:rPr>
-          <w:lang w:val="en-US"/>
-        </w:rPr>
-        <w:t>153.95</w:t>
-      </w:r>
-      <w:r>
-        <w:rPr>
-          <w:lang w:val="en-US"/>
-        </w:rPr>
-        <w:t>˚</w:t>
+        <w:t>?</w:t>
       </w:r>
     </w:p>
     <w:p>
@@ -1690,20 +3439,25 @@
         <w:rPr>
           <w:lang w:val="en-US"/>
         </w:rPr>
-        <w:lastRenderedPageBreak/>
-        <w:t xml:space="preserve">Upper Kai-Iwi to Tainui: </w:t>
-      </w:r>
-      <w:r>
-        <w:rPr>
-          <w:lang w:val="en-US"/>
-        </w:rPr>
-        <w:t>156.75</w:t>
-      </w:r>
-      <w:r>
-        <w:rPr>
-          <w:lang w:val="en-US"/>
-        </w:rPr>
-        <w:t>˚</w:t>
+        <w:t>Change relative to G max:</w:t>
+      </w:r>
+      <w:r>
+        <w:rPr>
+          <w:lang w:val="en-US"/>
+        </w:rPr>
+        <w:t xml:space="preserve"> (</w:t>
+      </w:r>
+      <w:r>
+        <w:rPr>
+          <w:lang w:val="en-US"/>
+        </w:rPr>
+        <w:t>angle_differences_between_Gmax_G</w:t>
+      </w:r>
+      <w:r>
+        <w:rPr>
+          <w:lang w:val="en-US"/>
+        </w:rPr>
+        <w:t>.csv)</w:t>
       </w:r>
     </w:p>
     <w:p>
@@ -1716,19 +3470,271 @@
         <w:rPr>
           <w:lang w:val="en-US"/>
         </w:rPr>
-        <w:t xml:space="preserve">Tainui to SHCSBSB: </w:t>
-      </w:r>
-      <w:r>
-        <w:rPr>
-          <w:lang w:val="en-US"/>
-        </w:rPr>
-        <w:t>53.85</w:t>
+        <w:t xml:space="preserve">NKLS: </w:t>
+      </w:r>
+      <w:r>
+        <w:rPr>
+          <w:lang w:val="en-US"/>
+        </w:rPr>
+        <w:t>93</w:t>
+      </w:r>
+      <w:r>
+        <w:rPr>
+          <w:lang w:val="en-US"/>
+        </w:rPr>
+        <w:t>.</w:t>
+      </w:r>
+      <w:r>
+        <w:rPr>
+          <w:lang w:val="en-US"/>
+        </w:rPr>
+        <w:t>37</w:t>
       </w:r>
       <w:r>
         <w:rPr>
           <w:lang w:val="en-US"/>
         </w:rPr>
         <w:t>˚</w:t>
+      </w:r>
+    </w:p>
+    <w:p>
+      <w:pPr>
+        <w:rPr>
+          <w:lang w:val="en-US"/>
+        </w:rPr>
+      </w:pPr>
+      <w:r>
+        <w:rPr>
+          <w:lang w:val="en-US"/>
+        </w:rPr>
+        <w:t xml:space="preserve">NKBS: </w:t>
+      </w:r>
+      <w:r>
+        <w:rPr>
+          <w:lang w:val="en-US"/>
+        </w:rPr>
+        <w:t>67</w:t>
+      </w:r>
+      <w:r>
+        <w:rPr>
+          <w:lang w:val="en-US"/>
+        </w:rPr>
+        <w:t>.</w:t>
+      </w:r>
+      <w:r>
+        <w:rPr>
+          <w:lang w:val="en-US"/>
+        </w:rPr>
+        <w:t>63</w:t>
+      </w:r>
+      <w:r>
+        <w:rPr>
+          <w:lang w:val="en-US"/>
+        </w:rPr>
+        <w:t>˚</w:t>
+      </w:r>
+    </w:p>
+    <w:p>
+      <w:pPr>
+        <w:rPr>
+          <w:lang w:val="en-US"/>
+        </w:rPr>
+      </w:pPr>
+      <w:r>
+        <w:rPr>
+          <w:lang w:val="en-US"/>
+        </w:rPr>
+        <w:t>Tewkesbur</w:t>
+      </w:r>
+      <w:r>
+        <w:rPr>
+          <w:lang w:val="en-US"/>
+        </w:rPr>
+        <w:t>y</w:t>
+      </w:r>
+      <w:r>
+        <w:rPr>
+          <w:lang w:val="en-US"/>
+        </w:rPr>
+        <w:t xml:space="preserve">: </w:t>
+      </w:r>
+      <w:r>
+        <w:rPr>
+          <w:lang w:val="en-US"/>
+        </w:rPr>
+        <w:t>118</w:t>
+      </w:r>
+      <w:r>
+        <w:rPr>
+          <w:lang w:val="en-US"/>
+        </w:rPr>
+        <w:t>.</w:t>
+      </w:r>
+      <w:r>
+        <w:rPr>
+          <w:lang w:val="en-US"/>
+        </w:rPr>
+        <w:t>62</w:t>
+      </w:r>
+      <w:r>
+        <w:rPr>
+          <w:lang w:val="en-US"/>
+        </w:rPr>
+        <w:t>˚</w:t>
+      </w:r>
+    </w:p>
+    <w:p>
+      <w:pPr>
+        <w:rPr>
+          <w:lang w:val="nb-NO"/>
+        </w:rPr>
+      </w:pPr>
+      <w:proofErr w:type="spellStart"/>
+      <w:r>
+        <w:rPr>
+          <w:lang w:val="nb-NO"/>
+        </w:rPr>
+        <w:t>Waipuru</w:t>
+      </w:r>
+      <w:proofErr w:type="spellEnd"/>
+      <w:r>
+        <w:rPr>
+          <w:lang w:val="nb-NO"/>
+        </w:rPr>
+        <w:t xml:space="preserve">: </w:t>
+      </w:r>
+      <w:r>
+        <w:rPr>
+          <w:lang w:val="nb-NO"/>
+        </w:rPr>
+        <w:t>1</w:t>
+      </w:r>
+      <w:r>
+        <w:rPr>
+          <w:lang w:val="nb-NO"/>
+        </w:rPr>
+        <w:t>25</w:t>
+      </w:r>
+      <w:r>
+        <w:rPr>
+          <w:lang w:val="nb-NO"/>
+        </w:rPr>
+        <w:t>.</w:t>
+      </w:r>
+      <w:r>
+        <w:rPr>
+          <w:lang w:val="nb-NO"/>
+        </w:rPr>
+        <w:t>73</w:t>
+      </w:r>
+      <w:r>
+        <w:rPr>
+          <w:lang w:val="nb-NO"/>
+        </w:rPr>
+        <w:t>˚</w:t>
+      </w:r>
+    </w:p>
+    <w:p>
+      <w:pPr>
+        <w:rPr>
+          <w:lang w:val="nb-NO"/>
+        </w:rPr>
+      </w:pPr>
+      <w:proofErr w:type="spellStart"/>
+      <w:r>
+        <w:rPr>
+          <w:lang w:val="nb-NO"/>
+        </w:rPr>
+        <w:t>Upper</w:t>
+      </w:r>
+      <w:proofErr w:type="spellEnd"/>
+      <w:r>
+        <w:rPr>
+          <w:lang w:val="nb-NO"/>
+        </w:rPr>
+        <w:t xml:space="preserve"> Kai-</w:t>
+      </w:r>
+      <w:proofErr w:type="spellStart"/>
+      <w:r>
+        <w:rPr>
+          <w:lang w:val="nb-NO"/>
+        </w:rPr>
+        <w:t>Iwi</w:t>
+      </w:r>
+      <w:proofErr w:type="spellEnd"/>
+      <w:r>
+        <w:rPr>
+          <w:lang w:val="nb-NO"/>
+        </w:rPr>
+        <w:t xml:space="preserve">: </w:t>
+      </w:r>
+      <w:r>
+        <w:rPr>
+          <w:lang w:val="nb-NO"/>
+        </w:rPr>
+        <w:t>1</w:t>
+      </w:r>
+      <w:r>
+        <w:rPr>
+          <w:lang w:val="nb-NO"/>
+        </w:rPr>
+        <w:t>22</w:t>
+      </w:r>
+      <w:r>
+        <w:rPr>
+          <w:lang w:val="nb-NO"/>
+        </w:rPr>
+        <w:t>.</w:t>
+      </w:r>
+      <w:r>
+        <w:rPr>
+          <w:lang w:val="nb-NO"/>
+        </w:rPr>
+        <w:t>28</w:t>
+      </w:r>
+      <w:r>
+        <w:rPr>
+          <w:lang w:val="nb-NO"/>
+        </w:rPr>
+        <w:t>˚</w:t>
+      </w:r>
+    </w:p>
+    <w:p>
+      <w:pPr>
+        <w:rPr>
+          <w:lang w:val="en-US"/>
+        </w:rPr>
+      </w:pPr>
+      <w:r>
+        <w:rPr>
+          <w:lang w:val="en-US"/>
+        </w:rPr>
+        <w:t xml:space="preserve">Tainui: </w:t>
+      </w:r>
+      <w:r>
+        <w:rPr>
+          <w:lang w:val="en-US"/>
+        </w:rPr>
+        <w:t>127.22˚</w:t>
+      </w:r>
+    </w:p>
+    <w:p>
+      <w:pPr>
+        <w:rPr>
+          <w:lang w:val="en-US"/>
+        </w:rPr>
+      </w:pPr>
+      <w:r>
+        <w:rPr>
+          <w:lang w:val="en-US"/>
+        </w:rPr>
+        <w:t>SHCSBSB</w:t>
+      </w:r>
+      <w:r>
+        <w:rPr>
+          <w:lang w:val="en-US"/>
+        </w:rPr>
+        <w:t>: 52.38˚</w:t>
       </w:r>
     </w:p>
     <w:p>
@@ -1969,6 +3975,26 @@
         <w:t>values</w:t>
       </w:r>
       <w:proofErr w:type="gramEnd"/>
+    </w:p>
+    <w:p>
+      <w:pPr>
+        <w:rPr>
+          <w:lang w:val="en-US"/>
+        </w:rPr>
+      </w:pPr>
+      <w:r>
+        <w:rPr>
+          <w:lang w:val="en-US"/>
+        </w:rPr>
+        <w:tab/>
+      </w:r>
+      <w:r>
+        <w:rPr>
+          <w:lang w:val="en-US"/>
+        </w:rPr>
+        <w:tab/>
+        <w:t>Span from 3.4 to 4.7 ∂O and a mean size change from 11.1 to 11.6 mm log zooid size</w:t>
+      </w:r>
     </w:p>
     <w:sectPr>
       <w:pgSz w:w="11906" w:h="16838"/>

</xml_diff>

<commit_message>
substituting P for G
</commit_message>
<xml_diff>
--- a/Paper/Results.docx
+++ b/Paper/Results.docx
@@ -752,6 +752,84 @@
     </w:tbl>
     <w:p>
       <w:pPr>
+        <w:pStyle w:val="ListParagraph"/>
+        <w:numPr>
+          <w:ilvl w:val="0"/>
+          <w:numId w:val="5"/>
+        </w:numPr>
+        <w:rPr>
+          <w:lang w:val="en-US"/>
+        </w:rPr>
+      </w:pPr>
+      <w:r>
+        <w:rPr>
+          <w:lang w:val="en-US"/>
+        </w:rPr>
+        <w:t xml:space="preserve">Three formations with high sample sizes, and should trust </w:t>
+      </w:r>
+      <w:proofErr w:type="gramStart"/>
+      <w:r>
+        <w:rPr>
+          <w:lang w:val="en-US"/>
+        </w:rPr>
+        <w:t>those</w:t>
+      </w:r>
+      <w:proofErr w:type="gramEnd"/>
+    </w:p>
+    <w:p>
+      <w:pPr>
+        <w:pStyle w:val="ListParagraph"/>
+        <w:numPr>
+          <w:ilvl w:val="0"/>
+          <w:numId w:val="5"/>
+        </w:numPr>
+        <w:rPr>
+          <w:lang w:val="en-US"/>
+        </w:rPr>
+      </w:pPr>
+      <w:r>
+        <w:rPr>
+          <w:lang w:val="en-US"/>
+        </w:rPr>
+        <w:t xml:space="preserve">May want to deem those with under 20 as too </w:t>
+      </w:r>
+      <w:proofErr w:type="gramStart"/>
+      <w:r>
+        <w:rPr>
+          <w:lang w:val="en-US"/>
+        </w:rPr>
+        <w:t>low</w:t>
+      </w:r>
+      <w:proofErr w:type="gramEnd"/>
+    </w:p>
+    <w:p>
+      <w:pPr>
+        <w:pStyle w:val="ListParagraph"/>
+        <w:numPr>
+          <w:ilvl w:val="0"/>
+          <w:numId w:val="5"/>
+        </w:numPr>
+        <w:rPr>
+          <w:lang w:val="en-US"/>
+        </w:rPr>
+      </w:pPr>
+      <w:r>
+        <w:rPr>
+          <w:lang w:val="en-US"/>
+        </w:rPr>
+        <w:t xml:space="preserve">May need to increase modern sample </w:t>
+      </w:r>
+      <w:proofErr w:type="gramStart"/>
+      <w:r>
+        <w:rPr>
+          <w:lang w:val="en-US"/>
+        </w:rPr>
+        <w:t>size</w:t>
+      </w:r>
+      <w:proofErr w:type="gramEnd"/>
+    </w:p>
+    <w:p>
+      <w:pPr>
         <w:rPr>
           <w:lang w:val="en-US"/>
         </w:rPr>
@@ -2029,6 +2107,58 @@
     </w:tbl>
     <w:p>
       <w:pPr>
+        <w:pStyle w:val="ListParagraph"/>
+        <w:numPr>
+          <w:ilvl w:val="0"/>
+          <w:numId w:val="5"/>
+        </w:numPr>
+        <w:rPr>
+          <w:lang w:val="en-US"/>
+        </w:rPr>
+      </w:pPr>
+      <w:r>
+        <w:rPr>
+          <w:lang w:val="en-US"/>
+        </w:rPr>
+        <w:t xml:space="preserve">Convincing that P is a substitute for G; P and G are </w:t>
+      </w:r>
+      <w:proofErr w:type="gramStart"/>
+      <w:r>
+        <w:rPr>
+          <w:lang w:val="en-US"/>
+        </w:rPr>
+        <w:t>correlated</w:t>
+      </w:r>
+      <w:proofErr w:type="gramEnd"/>
+    </w:p>
+    <w:p>
+      <w:pPr>
+        <w:pStyle w:val="ListParagraph"/>
+        <w:numPr>
+          <w:ilvl w:val="0"/>
+          <w:numId w:val="5"/>
+        </w:numPr>
+        <w:rPr>
+          <w:lang w:val="en-US"/>
+        </w:rPr>
+      </w:pPr>
+      <w:r>
+        <w:rPr>
+          <w:lang w:val="en-US"/>
+        </w:rPr>
+        <w:t xml:space="preserve">This is the </w:t>
+      </w:r>
+      <w:proofErr w:type="gramStart"/>
+      <w:r>
+        <w:rPr>
+          <w:lang w:val="en-US"/>
+        </w:rPr>
+        <w:t>shape</w:t>
+      </w:r>
+      <w:proofErr w:type="gramEnd"/>
+    </w:p>
+    <w:p>
+      <w:pPr>
         <w:rPr>
           <w:lang w:val="en-US"/>
         </w:rPr>
@@ -2072,25 +2202,7 @@
           <w:bCs/>
           <w:lang w:val="en-US"/>
         </w:rPr>
-        <w:t xml:space="preserve">between </w:t>
-      </w:r>
-      <w:proofErr w:type="spellStart"/>
-      <w:r>
-        <w:rPr>
-          <w:b/>
-          <w:bCs/>
-          <w:lang w:val="en-US"/>
-        </w:rPr>
-        <w:t>Gmax</w:t>
-      </w:r>
-      <w:proofErr w:type="spellEnd"/>
-      <w:r>
-        <w:rPr>
-          <w:b/>
-          <w:bCs/>
-          <w:lang w:val="en-US"/>
-        </w:rPr>
-        <w:t xml:space="preserve"> vectors</w:t>
+        <w:t>between max vectors</w:t>
       </w:r>
     </w:p>
     <w:tbl>
@@ -2102,6 +2214,7 @@
       <w:tblGrid>
         <w:gridCol w:w="2801"/>
         <w:gridCol w:w="1143"/>
+        <w:gridCol w:w="1143"/>
       </w:tblGrid>
       <w:tr>
         <w:tc>
@@ -2129,20 +2242,82 @@
           <w:p>
             <w:pPr>
               <w:rPr>
-                <w:lang w:val="en-US"/>
-              </w:rPr>
-            </w:pPr>
-            <w:r>
-              <w:rPr>
-                <w:lang w:val="en-US"/>
-              </w:rPr>
-              <w:t xml:space="preserve">Angle </w:t>
-            </w:r>
-            <w:r>
-              <w:rPr>
-                <w:lang w:val="en-US"/>
-              </w:rPr>
-              <w:t>(</w:t>
+                <w:vertAlign w:val="subscript"/>
+                <w:lang w:val="en-US"/>
+              </w:rPr>
+            </w:pPr>
+            <w:r>
+              <w:rPr>
+                <w:lang w:val="en-US"/>
+              </w:rPr>
+              <w:t>G</w:t>
+            </w:r>
+            <w:r>
+              <w:rPr>
+                <w:vertAlign w:val="subscript"/>
+                <w:lang w:val="en-US"/>
+              </w:rPr>
+              <w:t>MAX</w:t>
+            </w:r>
+          </w:p>
+          <w:p>
+            <w:pPr>
+              <w:rPr>
+                <w:lang w:val="en-US"/>
+              </w:rPr>
+            </w:pPr>
+            <w:r>
+              <w:rPr>
+                <w:lang w:val="en-US"/>
+              </w:rPr>
+              <w:t>Angle (</w:t>
+            </w:r>
+            <w:proofErr w:type="gramStart"/>
+            <w:r>
+              <w:rPr>
+                <w:lang w:val="en-US"/>
+              </w:rPr>
+              <w:t>˚ )</w:t>
+            </w:r>
+            <w:proofErr w:type="gramEnd"/>
+          </w:p>
+        </w:tc>
+        <w:tc>
+          <w:tcPr>
+            <w:tcW w:w="1143" w:type="dxa"/>
+          </w:tcPr>
+          <w:p>
+            <w:pPr>
+              <w:rPr>
+                <w:vertAlign w:val="subscript"/>
+                <w:lang w:val="en-US"/>
+              </w:rPr>
+            </w:pPr>
+            <w:r>
+              <w:rPr>
+                <w:lang w:val="en-US"/>
+              </w:rPr>
+              <w:t>P</w:t>
+            </w:r>
+            <w:r>
+              <w:rPr>
+                <w:vertAlign w:val="subscript"/>
+                <w:lang w:val="en-US"/>
+              </w:rPr>
+              <w:t>MAX</w:t>
+            </w:r>
+          </w:p>
+          <w:p>
+            <w:pPr>
+              <w:rPr>
+                <w:lang w:val="en-US"/>
+              </w:rPr>
+            </w:pPr>
+            <w:r>
+              <w:rPr>
+                <w:lang w:val="en-US"/>
+              </w:rPr>
+              <w:t>Angle (</w:t>
             </w:r>
             <w:proofErr w:type="gramStart"/>
             <w:r>
@@ -2192,6 +2367,24 @@
             </w:r>
           </w:p>
         </w:tc>
+        <w:tc>
+          <w:tcPr>
+            <w:tcW w:w="1143" w:type="dxa"/>
+          </w:tcPr>
+          <w:p>
+            <w:pPr>
+              <w:rPr>
+                <w:lang w:val="en-US"/>
+              </w:rPr>
+            </w:pPr>
+            <w:r>
+              <w:rPr>
+                <w:lang w:val="en-US"/>
+              </w:rPr>
+              <w:t>7.07</w:t>
+            </w:r>
+          </w:p>
+        </w:tc>
       </w:tr>
       <w:tr>
         <w:tc>
@@ -2208,6 +2401,7 @@
               <w:rPr>
                 <w:lang w:val="en-US"/>
               </w:rPr>
+              <w:lastRenderedPageBreak/>
               <w:t>NKBS to Tewkesbury</w:t>
             </w:r>
           </w:p>
@@ -2227,6 +2421,24 @@
                 <w:lang w:val="en-US"/>
               </w:rPr>
               <w:t>6.54</w:t>
+            </w:r>
+          </w:p>
+        </w:tc>
+        <w:tc>
+          <w:tcPr>
+            <w:tcW w:w="1143" w:type="dxa"/>
+          </w:tcPr>
+          <w:p>
+            <w:pPr>
+              <w:rPr>
+                <w:lang w:val="en-US"/>
+              </w:rPr>
+            </w:pPr>
+            <w:r>
+              <w:rPr>
+                <w:lang w:val="en-US"/>
+              </w:rPr>
+              <w:t>3.81</w:t>
             </w:r>
           </w:p>
         </w:tc>
@@ -2276,6 +2488,24 @@
             </w:r>
           </w:p>
         </w:tc>
+        <w:tc>
+          <w:tcPr>
+            <w:tcW w:w="1143" w:type="dxa"/>
+          </w:tcPr>
+          <w:p>
+            <w:pPr>
+              <w:rPr>
+                <w:lang w:val="en-US"/>
+              </w:rPr>
+            </w:pPr>
+            <w:r>
+              <w:rPr>
+                <w:lang w:val="en-US"/>
+              </w:rPr>
+              <w:t>23.94</w:t>
+            </w:r>
+          </w:p>
+        </w:tc>
       </w:tr>
       <w:tr>
         <w:tc>
@@ -2322,6 +2552,24 @@
             </w:r>
           </w:p>
         </w:tc>
+        <w:tc>
+          <w:tcPr>
+            <w:tcW w:w="1143" w:type="dxa"/>
+          </w:tcPr>
+          <w:p>
+            <w:pPr>
+              <w:rPr>
+                <w:lang w:val="en-US"/>
+              </w:rPr>
+            </w:pPr>
+            <w:r>
+              <w:rPr>
+                <w:lang w:val="en-US"/>
+              </w:rPr>
+              <w:t>52.08</w:t>
+            </w:r>
+          </w:p>
+        </w:tc>
       </w:tr>
       <w:tr>
         <w:tc>
@@ -2396,6 +2644,24 @@
             </w:r>
           </w:p>
         </w:tc>
+        <w:tc>
+          <w:tcPr>
+            <w:tcW w:w="1143" w:type="dxa"/>
+          </w:tcPr>
+          <w:p>
+            <w:pPr>
+              <w:rPr>
+                <w:lang w:val="nb-NO"/>
+              </w:rPr>
+            </w:pPr>
+            <w:r>
+              <w:rPr>
+                <w:lang w:val="nb-NO"/>
+              </w:rPr>
+              <w:t>27.13</w:t>
+            </w:r>
+          </w:p>
+        </w:tc>
       </w:tr>
       <w:tr>
         <w:tc>
@@ -2442,6 +2708,24 @@
             </w:r>
           </w:p>
         </w:tc>
+        <w:tc>
+          <w:tcPr>
+            <w:tcW w:w="1143" w:type="dxa"/>
+          </w:tcPr>
+          <w:p>
+            <w:pPr>
+              <w:rPr>
+                <w:lang w:val="nb-NO"/>
+              </w:rPr>
+            </w:pPr>
+            <w:r>
+              <w:rPr>
+                <w:lang w:val="nb-NO"/>
+              </w:rPr>
+              <w:t>6.02</w:t>
+            </w:r>
+          </w:p>
+        </w:tc>
       </w:tr>
       <w:tr>
         <w:tc>
@@ -2488,10 +2772,146 @@
             </w:r>
           </w:p>
         </w:tc>
+        <w:tc>
+          <w:tcPr>
+            <w:tcW w:w="1143" w:type="dxa"/>
+          </w:tcPr>
+          <w:p>
+            <w:pPr>
+              <w:rPr>
+                <w:lang w:val="nb-NO"/>
+              </w:rPr>
+            </w:pPr>
+            <w:r>
+              <w:rPr>
+                <w:lang w:val="nb-NO"/>
+              </w:rPr>
+              <w:t>23.44</w:t>
+            </w:r>
+          </w:p>
+        </w:tc>
       </w:tr>
     </w:tbl>
     <w:p>
       <w:pPr>
+        <w:pStyle w:val="ListParagraph"/>
+        <w:numPr>
+          <w:ilvl w:val="0"/>
+          <w:numId w:val="5"/>
+        </w:numPr>
+        <w:rPr>
+          <w:lang w:val="en-US"/>
+        </w:rPr>
+      </w:pPr>
+      <w:r>
+        <w:rPr>
+          <w:lang w:val="en-US"/>
+        </w:rPr>
+        <w:t>Can’t be more than 90, so 180-</w:t>
+      </w:r>
+      <w:proofErr w:type="gramStart"/>
+      <w:r>
+        <w:rPr>
+          <w:lang w:val="en-US"/>
+        </w:rPr>
+        <w:t>angle</w:t>
+      </w:r>
+      <w:proofErr w:type="gramEnd"/>
+    </w:p>
+    <w:p>
+      <w:pPr>
+        <w:pStyle w:val="ListParagraph"/>
+        <w:numPr>
+          <w:ilvl w:val="0"/>
+          <w:numId w:val="5"/>
+        </w:numPr>
+        <w:rPr>
+          <w:lang w:val="en-US"/>
+        </w:rPr>
+      </w:pPr>
+      <w:r>
+        <w:rPr>
+          <w:lang w:val="en-US"/>
+        </w:rPr>
+        <w:t>Big changes between Tewkesbury to UKI</w:t>
+      </w:r>
+    </w:p>
+    <w:p>
+      <w:pPr>
+        <w:pStyle w:val="ListParagraph"/>
+        <w:numPr>
+          <w:ilvl w:val="1"/>
+          <w:numId w:val="5"/>
+        </w:numPr>
+        <w:rPr>
+          <w:lang w:val="en-US"/>
+        </w:rPr>
+      </w:pPr>
+      <w:r>
+        <w:rPr>
+          <w:lang w:val="en-US"/>
+        </w:rPr>
+        <w:t>The shape of G changes a lot (so the shape of P is also changing a lot too)</w:t>
+      </w:r>
+    </w:p>
+    <w:p>
+      <w:pPr>
+        <w:pStyle w:val="ListParagraph"/>
+        <w:numPr>
+          <w:ilvl w:val="0"/>
+          <w:numId w:val="5"/>
+        </w:numPr>
+        <w:rPr>
+          <w:lang w:val="en-US"/>
+        </w:rPr>
+      </w:pPr>
+      <w:r>
+        <w:rPr>
+          <w:lang w:val="en-US"/>
+        </w:rPr>
+        <w:t>Correlation between changes in G and sample sizes</w:t>
+      </w:r>
+    </w:p>
+    <w:p>
+      <w:pPr>
+        <w:pStyle w:val="ListParagraph"/>
+        <w:numPr>
+          <w:ilvl w:val="1"/>
+          <w:numId w:val="5"/>
+        </w:numPr>
+        <w:rPr>
+          <w:lang w:val="en-US"/>
+        </w:rPr>
+      </w:pPr>
+      <w:r>
+        <w:rPr>
+          <w:lang w:val="en-US"/>
+        </w:rPr>
+        <w:t>Low sample sizes mean large change in direction of G max</w:t>
+      </w:r>
+      <w:r>
+        <w:rPr>
+          <w:lang w:val="en-US"/>
+        </w:rPr>
+        <w:t xml:space="preserve"> (</w:t>
+      </w:r>
+      <w:proofErr w:type="spellStart"/>
+      <w:r>
+        <w:rPr>
+          <w:lang w:val="en-US"/>
+        </w:rPr>
+        <w:t>esp</w:t>
+      </w:r>
+      <w:proofErr w:type="spellEnd"/>
+      <w:r>
+        <w:rPr>
+          <w:lang w:val="en-US"/>
+        </w:rPr>
+        <w:t xml:space="preserve"> for those under 20)</w:t>
+      </w:r>
+    </w:p>
+    <w:p>
+      <w:pPr>
         <w:rPr>
           <w:lang w:val="en-US"/>
         </w:rPr>
@@ -2526,6 +2946,14 @@
           <w:lang w:val="en-US"/>
         </w:rPr>
         <w:t xml:space="preserve">. </w:t>
+      </w:r>
+      <w:r>
+        <w:rPr>
+          <w:b/>
+          <w:bCs/>
+          <w:lang w:val="en-US"/>
+        </w:rPr>
+        <w:t>Estimated using random skewers.</w:t>
       </w:r>
     </w:p>
     <w:tbl>
@@ -3698,26 +4126,110 @@
     </w:tbl>
     <w:p>
       <w:pPr>
-        <w:rPr>
-          <w:lang w:val="en-US"/>
-        </w:rPr>
-      </w:pPr>
-    </w:p>
-    <w:p>
-      <w:pPr>
+        <w:pStyle w:val="ListParagraph"/>
+        <w:numPr>
+          <w:ilvl w:val="0"/>
+          <w:numId w:val="5"/>
+        </w:numPr>
+        <w:rPr>
+          <w:lang w:val="en-US"/>
+        </w:rPr>
+      </w:pPr>
+      <w:r>
+        <w:rPr>
+          <w:lang w:val="en-US"/>
+        </w:rPr>
+        <w:t xml:space="preserve">Almost always one order of mag higher than </w:t>
+      </w:r>
+      <w:proofErr w:type="gramStart"/>
+      <w:r>
+        <w:rPr>
+          <w:lang w:val="en-US"/>
+        </w:rPr>
+        <w:t>mean</w:t>
+      </w:r>
+      <w:proofErr w:type="gramEnd"/>
+    </w:p>
+    <w:p>
+      <w:pPr>
+        <w:pStyle w:val="ListParagraph"/>
+        <w:numPr>
+          <w:ilvl w:val="0"/>
+          <w:numId w:val="5"/>
+        </w:numPr>
+        <w:rPr>
+          <w:lang w:val="en-US"/>
+        </w:rPr>
+      </w:pPr>
+      <w:r>
+        <w:rPr>
+          <w:lang w:val="en-US"/>
+        </w:rPr>
+        <w:t xml:space="preserve">Often closer to max than </w:t>
+      </w:r>
+      <w:proofErr w:type="gramStart"/>
+      <w:r>
+        <w:rPr>
+          <w:lang w:val="en-US"/>
+        </w:rPr>
+        <w:t>mean</w:t>
+      </w:r>
+      <w:proofErr w:type="gramEnd"/>
+    </w:p>
+    <w:p>
+      <w:pPr>
+        <w:pStyle w:val="ListParagraph"/>
+        <w:numPr>
+          <w:ilvl w:val="1"/>
+          <w:numId w:val="5"/>
+        </w:numPr>
+        <w:rPr>
+          <w:lang w:val="en-US"/>
+        </w:rPr>
+      </w:pPr>
+      <w:r>
+        <w:rPr>
+          <w:lang w:val="en-US"/>
+        </w:rPr>
+        <w:t xml:space="preserve">Exception is going to modern which is closer to mean than </w:t>
+      </w:r>
+      <w:proofErr w:type="gramStart"/>
+      <w:r>
+        <w:rPr>
+          <w:lang w:val="en-US"/>
+        </w:rPr>
+        <w:t>max</w:t>
+      </w:r>
+      <w:proofErr w:type="gramEnd"/>
+    </w:p>
+    <w:p>
+      <w:pPr>
+        <w:rPr>
+          <w:lang w:val="en-US"/>
+        </w:rPr>
+      </w:pPr>
+    </w:p>
+    <w:p>
+      <w:pPr>
+        <w:rPr>
+          <w:lang w:val="en-US"/>
+        </w:rPr>
+      </w:pPr>
+      <w:r>
         <w:rPr>
           <w:b/>
           <w:bCs/>
           <w:lang w:val="en-US"/>
         </w:rPr>
-      </w:pPr>
+        <w:t xml:space="preserve">Evolvability of observed change and estimated change from </w:t>
+      </w:r>
       <w:r>
         <w:rPr>
           <w:b/>
           <w:bCs/>
           <w:lang w:val="en-US"/>
         </w:rPr>
-        <w:t xml:space="preserve">Angle </w:t>
+        <w:t>global</w:t>
       </w:r>
       <w:r>
         <w:rPr>
@@ -3725,7 +4237,7 @@
           <w:bCs/>
           <w:lang w:val="en-US"/>
         </w:rPr>
-        <w:t xml:space="preserve">(in degrees) </w:t>
+        <w:t xml:space="preserve"> G matri</w:t>
       </w:r>
       <w:r>
         <w:rPr>
@@ -3733,7 +4245,7 @@
           <w:bCs/>
           <w:lang w:val="en-US"/>
         </w:rPr>
-        <w:t>difference between</w:t>
+        <w:t>x</w:t>
       </w:r>
       <w:r>
         <w:rPr>
@@ -3741,45 +4253,1331 @@
           <w:bCs/>
           <w:lang w:val="en-US"/>
         </w:rPr>
-        <w:t xml:space="preserve"> </w:t>
-      </w:r>
-      <w:r>
-        <w:rPr>
-          <w:b/>
-          <w:bCs/>
-          <w:lang w:val="en-US"/>
-        </w:rPr>
-        <w:t xml:space="preserve">max vector </w:t>
-      </w:r>
-      <w:r>
-        <w:rPr>
-          <w:b/>
-          <w:bCs/>
-          <w:lang w:val="en-US"/>
-        </w:rPr>
-        <w:t xml:space="preserve">of G matrices </w:t>
-      </w:r>
-      <w:r>
-        <w:rPr>
-          <w:b/>
-          <w:bCs/>
-          <w:lang w:val="en-US"/>
-        </w:rPr>
-        <w:t>and ∆z</w:t>
-      </w:r>
-      <w:r>
-        <w:rPr>
-          <w:b/>
-          <w:bCs/>
-          <w:lang w:val="en-US"/>
-        </w:rPr>
-        <w:t>.</w:t>
+        <w:t>. Estimated using random skewers.</w:t>
       </w:r>
     </w:p>
     <w:tbl>
       <w:tblPr>
         <w:tblStyle w:val="TableGrid"/>
-        <w:tblW w:w="7252" w:type="dxa"/>
+        <w:tblpPr w:leftFromText="180" w:rightFromText="180" w:vertAnchor="text" w:horzAnchor="margin" w:tblpY="49"/>
+        <w:tblW w:w="9684" w:type="dxa"/>
+        <w:tblLook w:val="04A0" w:firstRow="1" w:lastRow="0" w:firstColumn="1" w:lastColumn="0" w:noHBand="0" w:noVBand="1"/>
+      </w:tblPr>
+      <w:tblGrid>
+        <w:gridCol w:w="2553"/>
+        <w:gridCol w:w="1483"/>
+        <w:gridCol w:w="1483"/>
+        <w:gridCol w:w="1483"/>
+        <w:gridCol w:w="1483"/>
+        <w:gridCol w:w="1199"/>
+      </w:tblGrid>
+      <w:tr>
+        <w:tc>
+          <w:tcPr>
+            <w:tcW w:w="2553" w:type="dxa"/>
+            <w:vAlign w:val="bottom"/>
+          </w:tcPr>
+          <w:p>
+            <w:pPr>
+              <w:rPr>
+                <w:rFonts w:ascii="Arial" w:hAnsi="Arial" w:cs="Arial"/>
+                <w:sz w:val="20"/>
+                <w:szCs w:val="20"/>
+                <w:lang w:val="en-US"/>
+              </w:rPr>
+            </w:pPr>
+          </w:p>
+        </w:tc>
+        <w:tc>
+          <w:tcPr>
+            <w:tcW w:w="1483" w:type="dxa"/>
+            <w:vAlign w:val="bottom"/>
+          </w:tcPr>
+          <w:p>
+            <w:pPr>
+              <w:rPr>
+                <w:rFonts w:ascii="Arial" w:hAnsi="Arial" w:cs="Arial"/>
+                <w:sz w:val="20"/>
+                <w:szCs w:val="20"/>
+                <w:lang w:val="en-US"/>
+              </w:rPr>
+            </w:pPr>
+            <w:r>
+              <w:rPr>
+                <w:rFonts w:ascii="Calibri" w:hAnsi="Calibri" w:cs="Calibri"/>
+                <w:color w:val="000000"/>
+              </w:rPr>
+              <w:t>e.mean</w:t>
+            </w:r>
+          </w:p>
+        </w:tc>
+        <w:tc>
+          <w:tcPr>
+            <w:tcW w:w="1483" w:type="dxa"/>
+            <w:vAlign w:val="bottom"/>
+          </w:tcPr>
+          <w:p>
+            <w:pPr>
+              <w:rPr>
+                <w:rFonts w:ascii="Arial" w:hAnsi="Arial" w:cs="Arial"/>
+                <w:sz w:val="20"/>
+                <w:szCs w:val="20"/>
+                <w:lang w:val="en-US"/>
+              </w:rPr>
+            </w:pPr>
+            <w:r>
+              <w:rPr>
+                <w:rFonts w:ascii="Calibri" w:hAnsi="Calibri" w:cs="Calibri"/>
+                <w:color w:val="000000"/>
+              </w:rPr>
+              <w:t>e.min</w:t>
+            </w:r>
+          </w:p>
+        </w:tc>
+        <w:tc>
+          <w:tcPr>
+            <w:tcW w:w="1483" w:type="dxa"/>
+            <w:vAlign w:val="bottom"/>
+          </w:tcPr>
+          <w:p>
+            <w:pPr>
+              <w:rPr>
+                <w:rFonts w:ascii="Arial" w:hAnsi="Arial" w:cs="Arial"/>
+                <w:sz w:val="20"/>
+                <w:szCs w:val="20"/>
+                <w:lang w:val="en-US"/>
+              </w:rPr>
+            </w:pPr>
+            <w:r>
+              <w:rPr>
+                <w:rFonts w:ascii="Calibri" w:hAnsi="Calibri" w:cs="Calibri"/>
+                <w:color w:val="000000"/>
+              </w:rPr>
+              <w:t>e.max</w:t>
+            </w:r>
+          </w:p>
+        </w:tc>
+        <w:tc>
+          <w:tcPr>
+            <w:tcW w:w="1483" w:type="dxa"/>
+            <w:vAlign w:val="bottom"/>
+          </w:tcPr>
+          <w:p>
+            <w:pPr>
+              <w:rPr>
+                <w:rFonts w:ascii="Arial" w:hAnsi="Arial" w:cs="Arial"/>
+                <w:sz w:val="20"/>
+                <w:szCs w:val="20"/>
+                <w:lang w:val="en-US"/>
+              </w:rPr>
+            </w:pPr>
+            <w:r>
+              <w:rPr>
+                <w:rFonts w:ascii="Calibri" w:hAnsi="Calibri" w:cs="Calibri"/>
+                <w:color w:val="000000"/>
+              </w:rPr>
+              <w:t>observed_e</w:t>
+            </w:r>
+          </w:p>
+        </w:tc>
+        <w:tc>
+          <w:tcPr>
+            <w:tcW w:w="1199" w:type="dxa"/>
+            <w:vAlign w:val="bottom"/>
+          </w:tcPr>
+          <w:p>
+            <w:pPr>
+              <w:rPr>
+                <w:rFonts w:ascii="Calibri" w:hAnsi="Calibri" w:cs="Calibri"/>
+                <w:color w:val="000000"/>
+                <w:lang w:val="en-US"/>
+              </w:rPr>
+            </w:pPr>
+            <w:r>
+              <w:rPr>
+                <w:rFonts w:ascii="Calibri" w:hAnsi="Calibri" w:cs="Calibri"/>
+                <w:color w:val="000000"/>
+              </w:rPr>
+              <w:t>abov</w:t>
+            </w:r>
+            <w:r>
+              <w:rPr>
+                <w:rFonts w:ascii="Calibri" w:hAnsi="Calibri" w:cs="Calibri"/>
+                <w:color w:val="000000"/>
+                <w:lang w:val="en-US"/>
+              </w:rPr>
+              <w:t>e</w:t>
+            </w:r>
+          </w:p>
+          <w:p>
+            <w:pPr>
+              <w:rPr>
+                <w:rFonts w:ascii="Arial" w:hAnsi="Arial" w:cs="Arial"/>
+                <w:sz w:val="20"/>
+                <w:szCs w:val="20"/>
+                <w:lang w:val="en-US"/>
+              </w:rPr>
+            </w:pPr>
+            <w:r>
+              <w:rPr>
+                <w:rFonts w:ascii="Calibri" w:hAnsi="Calibri" w:cs="Calibri"/>
+                <w:color w:val="000000"/>
+              </w:rPr>
+              <w:t>average?</w:t>
+            </w:r>
+          </w:p>
+        </w:tc>
+      </w:tr>
+      <w:tr>
+        <w:tc>
+          <w:tcPr>
+            <w:tcW w:w="2553" w:type="dxa"/>
+            <w:vAlign w:val="bottom"/>
+          </w:tcPr>
+          <w:p>
+            <w:pPr>
+              <w:rPr>
+                <w:rFonts w:ascii="Arial" w:hAnsi="Arial" w:cs="Arial"/>
+                <w:sz w:val="20"/>
+                <w:szCs w:val="20"/>
+                <w:lang w:val="en-US"/>
+              </w:rPr>
+            </w:pPr>
+            <w:r>
+              <w:rPr>
+                <w:rFonts w:ascii="Calibri" w:hAnsi="Calibri" w:cs="Calibri"/>
+                <w:color w:val="000000"/>
+              </w:rPr>
+              <w:t>NKLS to NKBS</w:t>
+            </w:r>
+          </w:p>
+        </w:tc>
+        <w:tc>
+          <w:tcPr>
+            <w:tcW w:w="1483" w:type="dxa"/>
+            <w:vAlign w:val="bottom"/>
+          </w:tcPr>
+          <w:p>
+            <w:pPr>
+              <w:rPr>
+                <w:rFonts w:ascii="Arial" w:hAnsi="Arial" w:cs="Arial"/>
+                <w:sz w:val="20"/>
+                <w:szCs w:val="20"/>
+                <w:lang w:val="en-US"/>
+              </w:rPr>
+            </w:pPr>
+            <w:r>
+              <w:rPr>
+                <w:rFonts w:ascii="Calibri" w:hAnsi="Calibri" w:cs="Calibri"/>
+                <w:color w:val="000000"/>
+              </w:rPr>
+              <w:t>0.00660373</w:t>
+            </w:r>
+          </w:p>
+        </w:tc>
+        <w:tc>
+          <w:tcPr>
+            <w:tcW w:w="1483" w:type="dxa"/>
+            <w:vAlign w:val="bottom"/>
+          </w:tcPr>
+          <w:p>
+            <w:pPr>
+              <w:rPr>
+                <w:rFonts w:ascii="Arial" w:hAnsi="Arial" w:cs="Arial"/>
+                <w:sz w:val="20"/>
+                <w:szCs w:val="20"/>
+                <w:lang w:val="en-US"/>
+              </w:rPr>
+            </w:pPr>
+            <w:r>
+              <w:rPr>
+                <w:rFonts w:ascii="Arial" w:hAnsi="Arial" w:cs="Arial"/>
+                <w:sz w:val="20"/>
+                <w:szCs w:val="20"/>
+                <w:lang w:val="en-US"/>
+              </w:rPr>
+              <w:t>0.001168614</w:t>
+            </w:r>
+          </w:p>
+        </w:tc>
+        <w:tc>
+          <w:tcPr>
+            <w:tcW w:w="1483" w:type="dxa"/>
+            <w:vAlign w:val="bottom"/>
+          </w:tcPr>
+          <w:p>
+            <w:pPr>
+              <w:rPr>
+                <w:rFonts w:ascii="Arial" w:hAnsi="Arial" w:cs="Arial"/>
+                <w:sz w:val="20"/>
+                <w:szCs w:val="20"/>
+                <w:lang w:val="en-US"/>
+              </w:rPr>
+            </w:pPr>
+            <w:r>
+              <w:rPr>
+                <w:rFonts w:ascii="Calibri" w:hAnsi="Calibri" w:cs="Calibri"/>
+                <w:color w:val="000000"/>
+              </w:rPr>
+              <w:t>0.02382359</w:t>
+            </w:r>
+          </w:p>
+        </w:tc>
+        <w:tc>
+          <w:tcPr>
+            <w:tcW w:w="1483" w:type="dxa"/>
+            <w:vAlign w:val="bottom"/>
+          </w:tcPr>
+          <w:p>
+            <w:pPr>
+              <w:rPr>
+                <w:rFonts w:ascii="Arial" w:hAnsi="Arial" w:cs="Arial"/>
+                <w:sz w:val="20"/>
+                <w:szCs w:val="20"/>
+                <w:lang w:val="en-US"/>
+              </w:rPr>
+            </w:pPr>
+            <w:r>
+              <w:rPr>
+                <w:rFonts w:ascii="Calibri" w:hAnsi="Calibri" w:cs="Calibri"/>
+                <w:color w:val="000000"/>
+              </w:rPr>
+              <w:t>0.02244720</w:t>
+            </w:r>
+          </w:p>
+        </w:tc>
+        <w:tc>
+          <w:tcPr>
+            <w:tcW w:w="1199" w:type="dxa"/>
+            <w:vAlign w:val="bottom"/>
+          </w:tcPr>
+          <w:p>
+            <w:pPr>
+              <w:rPr>
+                <w:rFonts w:ascii="Arial" w:hAnsi="Arial" w:cs="Arial"/>
+                <w:sz w:val="20"/>
+                <w:szCs w:val="20"/>
+                <w:lang w:val="en-US"/>
+              </w:rPr>
+            </w:pPr>
+            <w:r>
+              <w:rPr>
+                <w:rFonts w:ascii="Calibri" w:hAnsi="Calibri" w:cs="Calibri"/>
+                <w:color w:val="000000"/>
+              </w:rPr>
+              <w:t>Y</w:t>
+            </w:r>
+            <w:r>
+              <w:rPr>
+                <w:rFonts w:ascii="Calibri" w:hAnsi="Calibri" w:cs="Calibri"/>
+                <w:color w:val="000000"/>
+              </w:rPr>
+              <w:t>es</w:t>
+            </w:r>
+          </w:p>
+        </w:tc>
+      </w:tr>
+      <w:tr>
+        <w:tc>
+          <w:tcPr>
+            <w:tcW w:w="2553" w:type="dxa"/>
+            <w:vAlign w:val="bottom"/>
+          </w:tcPr>
+          <w:p>
+            <w:pPr>
+              <w:rPr>
+                <w:rFonts w:ascii="Arial" w:hAnsi="Arial" w:cs="Arial"/>
+                <w:sz w:val="20"/>
+                <w:szCs w:val="20"/>
+                <w:lang w:val="en-US"/>
+              </w:rPr>
+            </w:pPr>
+            <w:r>
+              <w:rPr>
+                <w:rFonts w:ascii="Calibri" w:hAnsi="Calibri" w:cs="Calibri"/>
+                <w:color w:val="000000"/>
+              </w:rPr>
+              <w:t>NKBS to Tewkesbury</w:t>
+            </w:r>
+          </w:p>
+        </w:tc>
+        <w:tc>
+          <w:tcPr>
+            <w:tcW w:w="1483" w:type="dxa"/>
+            <w:vAlign w:val="bottom"/>
+          </w:tcPr>
+          <w:p>
+            <w:pPr>
+              <w:rPr>
+                <w:rFonts w:ascii="Arial" w:hAnsi="Arial" w:cs="Arial"/>
+                <w:sz w:val="20"/>
+                <w:szCs w:val="20"/>
+                <w:lang w:val="en-US"/>
+              </w:rPr>
+            </w:pPr>
+            <w:r>
+              <w:rPr>
+                <w:rFonts w:ascii="Calibri" w:hAnsi="Calibri" w:cs="Calibri"/>
+                <w:color w:val="000000"/>
+              </w:rPr>
+              <w:t>0.00660373</w:t>
+            </w:r>
+          </w:p>
+        </w:tc>
+        <w:tc>
+          <w:tcPr>
+            <w:tcW w:w="1483" w:type="dxa"/>
+            <w:vAlign w:val="bottom"/>
+          </w:tcPr>
+          <w:p>
+            <w:pPr>
+              <w:rPr>
+                <w:rFonts w:ascii="Arial" w:hAnsi="Arial" w:cs="Arial"/>
+                <w:sz w:val="20"/>
+                <w:szCs w:val="20"/>
+                <w:lang w:val="en-US"/>
+              </w:rPr>
+            </w:pPr>
+            <w:r>
+              <w:rPr>
+                <w:rFonts w:ascii="Arial" w:hAnsi="Arial" w:cs="Arial"/>
+                <w:sz w:val="20"/>
+                <w:szCs w:val="20"/>
+                <w:lang w:val="en-US"/>
+              </w:rPr>
+              <w:t>0.001168614</w:t>
+            </w:r>
+          </w:p>
+        </w:tc>
+        <w:tc>
+          <w:tcPr>
+            <w:tcW w:w="1483" w:type="dxa"/>
+            <w:vAlign w:val="bottom"/>
+          </w:tcPr>
+          <w:p>
+            <w:pPr>
+              <w:rPr>
+                <w:rFonts w:ascii="Arial" w:hAnsi="Arial" w:cs="Arial"/>
+                <w:sz w:val="20"/>
+                <w:szCs w:val="20"/>
+                <w:lang w:val="en-US"/>
+              </w:rPr>
+            </w:pPr>
+            <w:r>
+              <w:rPr>
+                <w:rFonts w:ascii="Calibri" w:hAnsi="Calibri" w:cs="Calibri"/>
+                <w:color w:val="000000"/>
+              </w:rPr>
+              <w:t>0.02382359</w:t>
+            </w:r>
+          </w:p>
+        </w:tc>
+        <w:tc>
+          <w:tcPr>
+            <w:tcW w:w="1483" w:type="dxa"/>
+            <w:vAlign w:val="bottom"/>
+          </w:tcPr>
+          <w:p>
+            <w:pPr>
+              <w:rPr>
+                <w:rFonts w:ascii="Arial" w:hAnsi="Arial" w:cs="Arial"/>
+                <w:sz w:val="20"/>
+                <w:szCs w:val="20"/>
+                <w:lang w:val="en-US"/>
+              </w:rPr>
+            </w:pPr>
+            <w:r>
+              <w:rPr>
+                <w:rFonts w:ascii="Calibri" w:hAnsi="Calibri" w:cs="Calibri"/>
+                <w:color w:val="000000"/>
+              </w:rPr>
+              <w:t>0.01545886</w:t>
+            </w:r>
+          </w:p>
+        </w:tc>
+        <w:tc>
+          <w:tcPr>
+            <w:tcW w:w="1199" w:type="dxa"/>
+            <w:vAlign w:val="bottom"/>
+          </w:tcPr>
+          <w:p>
+            <w:pPr>
+              <w:rPr>
+                <w:rFonts w:ascii="Arial" w:hAnsi="Arial" w:cs="Arial"/>
+                <w:sz w:val="20"/>
+                <w:szCs w:val="20"/>
+                <w:lang w:val="en-US"/>
+              </w:rPr>
+            </w:pPr>
+            <w:r>
+              <w:rPr>
+                <w:rFonts w:ascii="Calibri" w:hAnsi="Calibri" w:cs="Calibri"/>
+                <w:color w:val="000000"/>
+              </w:rPr>
+              <w:t>Y</w:t>
+            </w:r>
+            <w:r>
+              <w:rPr>
+                <w:rFonts w:ascii="Calibri" w:hAnsi="Calibri" w:cs="Calibri"/>
+                <w:color w:val="000000"/>
+              </w:rPr>
+              <w:t>es</w:t>
+            </w:r>
+          </w:p>
+        </w:tc>
+      </w:tr>
+      <w:tr>
+        <w:tc>
+          <w:tcPr>
+            <w:tcW w:w="2553" w:type="dxa"/>
+            <w:vAlign w:val="bottom"/>
+          </w:tcPr>
+          <w:p>
+            <w:pPr>
+              <w:rPr>
+                <w:rFonts w:ascii="Arial" w:hAnsi="Arial" w:cs="Arial"/>
+                <w:sz w:val="20"/>
+                <w:szCs w:val="20"/>
+                <w:lang w:val="en-US"/>
+              </w:rPr>
+            </w:pPr>
+            <w:r>
+              <w:rPr>
+                <w:rFonts w:ascii="Calibri" w:hAnsi="Calibri" w:cs="Calibri"/>
+                <w:color w:val="000000"/>
+              </w:rPr>
+              <w:t>Tewkesbury to Waipuru</w:t>
+            </w:r>
+          </w:p>
+        </w:tc>
+        <w:tc>
+          <w:tcPr>
+            <w:tcW w:w="1483" w:type="dxa"/>
+            <w:vAlign w:val="bottom"/>
+          </w:tcPr>
+          <w:p>
+            <w:pPr>
+              <w:rPr>
+                <w:rFonts w:ascii="Arial" w:hAnsi="Arial" w:cs="Arial"/>
+                <w:sz w:val="20"/>
+                <w:szCs w:val="20"/>
+                <w:lang w:val="en-US"/>
+              </w:rPr>
+            </w:pPr>
+            <w:r>
+              <w:rPr>
+                <w:rFonts w:ascii="Calibri" w:hAnsi="Calibri" w:cs="Calibri"/>
+                <w:color w:val="000000"/>
+              </w:rPr>
+              <w:t>0.00660373</w:t>
+            </w:r>
+          </w:p>
+        </w:tc>
+        <w:tc>
+          <w:tcPr>
+            <w:tcW w:w="1483" w:type="dxa"/>
+            <w:vAlign w:val="bottom"/>
+          </w:tcPr>
+          <w:p>
+            <w:pPr>
+              <w:rPr>
+                <w:rFonts w:ascii="Arial" w:hAnsi="Arial" w:cs="Arial"/>
+                <w:sz w:val="20"/>
+                <w:szCs w:val="20"/>
+                <w:lang w:val="en-US"/>
+              </w:rPr>
+            </w:pPr>
+            <w:r>
+              <w:rPr>
+                <w:rFonts w:ascii="Arial" w:hAnsi="Arial" w:cs="Arial"/>
+                <w:sz w:val="20"/>
+                <w:szCs w:val="20"/>
+                <w:lang w:val="en-US"/>
+              </w:rPr>
+              <w:t>0.001168614</w:t>
+            </w:r>
+          </w:p>
+        </w:tc>
+        <w:tc>
+          <w:tcPr>
+            <w:tcW w:w="1483" w:type="dxa"/>
+            <w:vAlign w:val="bottom"/>
+          </w:tcPr>
+          <w:p>
+            <w:pPr>
+              <w:rPr>
+                <w:rFonts w:ascii="Arial" w:hAnsi="Arial" w:cs="Arial"/>
+                <w:sz w:val="20"/>
+                <w:szCs w:val="20"/>
+                <w:lang w:val="en-US"/>
+              </w:rPr>
+            </w:pPr>
+            <w:r>
+              <w:rPr>
+                <w:rFonts w:ascii="Calibri" w:hAnsi="Calibri" w:cs="Calibri"/>
+                <w:color w:val="000000"/>
+              </w:rPr>
+              <w:t>0.02382359</w:t>
+            </w:r>
+          </w:p>
+        </w:tc>
+        <w:tc>
+          <w:tcPr>
+            <w:tcW w:w="1483" w:type="dxa"/>
+            <w:vAlign w:val="bottom"/>
+          </w:tcPr>
+          <w:p>
+            <w:pPr>
+              <w:rPr>
+                <w:rFonts w:ascii="Arial" w:hAnsi="Arial" w:cs="Arial"/>
+                <w:sz w:val="20"/>
+                <w:szCs w:val="20"/>
+                <w:lang w:val="en-US"/>
+              </w:rPr>
+            </w:pPr>
+            <w:r>
+              <w:rPr>
+                <w:rFonts w:ascii="Calibri" w:hAnsi="Calibri" w:cs="Calibri"/>
+                <w:color w:val="000000"/>
+              </w:rPr>
+              <w:t>0.01151155</w:t>
+            </w:r>
+          </w:p>
+        </w:tc>
+        <w:tc>
+          <w:tcPr>
+            <w:tcW w:w="1199" w:type="dxa"/>
+            <w:vAlign w:val="bottom"/>
+          </w:tcPr>
+          <w:p>
+            <w:pPr>
+              <w:rPr>
+                <w:rFonts w:ascii="Arial" w:hAnsi="Arial" w:cs="Arial"/>
+                <w:sz w:val="20"/>
+                <w:szCs w:val="20"/>
+                <w:lang w:val="en-US"/>
+              </w:rPr>
+            </w:pPr>
+            <w:r>
+              <w:rPr>
+                <w:rFonts w:ascii="Calibri" w:hAnsi="Calibri" w:cs="Calibri"/>
+                <w:color w:val="000000"/>
+              </w:rPr>
+              <w:t>Y</w:t>
+            </w:r>
+            <w:r>
+              <w:rPr>
+                <w:rFonts w:ascii="Calibri" w:hAnsi="Calibri" w:cs="Calibri"/>
+                <w:color w:val="000000"/>
+              </w:rPr>
+              <w:t>es</w:t>
+            </w:r>
+          </w:p>
+        </w:tc>
+      </w:tr>
+      <w:tr>
+        <w:tc>
+          <w:tcPr>
+            <w:tcW w:w="2553" w:type="dxa"/>
+            <w:vAlign w:val="bottom"/>
+          </w:tcPr>
+          <w:p>
+            <w:pPr>
+              <w:rPr>
+                <w:rFonts w:ascii="Calibri" w:hAnsi="Calibri" w:cs="Calibri"/>
+                <w:color w:val="000000"/>
+              </w:rPr>
+            </w:pPr>
+            <w:r>
+              <w:rPr>
+                <w:rFonts w:ascii="Calibri" w:hAnsi="Calibri" w:cs="Calibri"/>
+                <w:color w:val="000000"/>
+              </w:rPr>
+              <w:t xml:space="preserve">Waipuru to </w:t>
+            </w:r>
+          </w:p>
+          <w:p>
+            <w:pPr>
+              <w:rPr>
+                <w:rFonts w:ascii="Arial" w:hAnsi="Arial" w:cs="Arial"/>
+                <w:sz w:val="20"/>
+                <w:szCs w:val="20"/>
+                <w:lang w:val="en-US"/>
+              </w:rPr>
+            </w:pPr>
+            <w:r>
+              <w:rPr>
+                <w:rFonts w:ascii="Calibri" w:hAnsi="Calibri" w:cs="Calibri"/>
+                <w:color w:val="000000"/>
+              </w:rPr>
+              <w:t>Upper Kai-Iwi</w:t>
+            </w:r>
+          </w:p>
+        </w:tc>
+        <w:tc>
+          <w:tcPr>
+            <w:tcW w:w="1483" w:type="dxa"/>
+            <w:vAlign w:val="bottom"/>
+          </w:tcPr>
+          <w:p>
+            <w:pPr>
+              <w:rPr>
+                <w:rFonts w:ascii="Arial" w:hAnsi="Arial" w:cs="Arial"/>
+                <w:sz w:val="20"/>
+                <w:szCs w:val="20"/>
+                <w:lang w:val="en-US"/>
+              </w:rPr>
+            </w:pPr>
+            <w:r>
+              <w:rPr>
+                <w:rFonts w:ascii="Calibri" w:hAnsi="Calibri" w:cs="Calibri"/>
+                <w:color w:val="000000"/>
+              </w:rPr>
+              <w:t>0.00660373</w:t>
+            </w:r>
+          </w:p>
+        </w:tc>
+        <w:tc>
+          <w:tcPr>
+            <w:tcW w:w="1483" w:type="dxa"/>
+            <w:vAlign w:val="bottom"/>
+          </w:tcPr>
+          <w:p>
+            <w:pPr>
+              <w:rPr>
+                <w:rFonts w:ascii="Arial" w:hAnsi="Arial" w:cs="Arial"/>
+                <w:sz w:val="20"/>
+                <w:szCs w:val="20"/>
+                <w:lang w:val="en-US"/>
+              </w:rPr>
+            </w:pPr>
+            <w:r>
+              <w:rPr>
+                <w:rFonts w:ascii="Arial" w:hAnsi="Arial" w:cs="Arial"/>
+                <w:sz w:val="20"/>
+                <w:szCs w:val="20"/>
+                <w:lang w:val="en-US"/>
+              </w:rPr>
+              <w:t>0.001168614</w:t>
+            </w:r>
+          </w:p>
+        </w:tc>
+        <w:tc>
+          <w:tcPr>
+            <w:tcW w:w="1483" w:type="dxa"/>
+            <w:vAlign w:val="bottom"/>
+          </w:tcPr>
+          <w:p>
+            <w:pPr>
+              <w:rPr>
+                <w:rFonts w:ascii="Arial" w:hAnsi="Arial" w:cs="Arial"/>
+                <w:sz w:val="20"/>
+                <w:szCs w:val="20"/>
+                <w:lang w:val="en-US"/>
+              </w:rPr>
+            </w:pPr>
+            <w:r>
+              <w:rPr>
+                <w:rFonts w:ascii="Calibri" w:hAnsi="Calibri" w:cs="Calibri"/>
+                <w:color w:val="000000"/>
+              </w:rPr>
+              <w:t>0.02382359</w:t>
+            </w:r>
+          </w:p>
+        </w:tc>
+        <w:tc>
+          <w:tcPr>
+            <w:tcW w:w="1483" w:type="dxa"/>
+            <w:vAlign w:val="bottom"/>
+          </w:tcPr>
+          <w:p>
+            <w:pPr>
+              <w:rPr>
+                <w:rFonts w:ascii="Calibri" w:hAnsi="Calibri" w:cs="Calibri"/>
+                <w:color w:val="000000"/>
+              </w:rPr>
+            </w:pPr>
+            <w:r>
+              <w:rPr>
+                <w:rFonts w:ascii="Calibri" w:hAnsi="Calibri" w:cs="Calibri"/>
+                <w:color w:val="000000"/>
+              </w:rPr>
+              <w:t>0.02392323</w:t>
+            </w:r>
+          </w:p>
+        </w:tc>
+        <w:tc>
+          <w:tcPr>
+            <w:tcW w:w="1199" w:type="dxa"/>
+            <w:vAlign w:val="bottom"/>
+          </w:tcPr>
+          <w:p>
+            <w:pPr>
+              <w:rPr>
+                <w:rFonts w:ascii="Arial" w:hAnsi="Arial" w:cs="Arial"/>
+                <w:b/>
+                <w:bCs/>
+                <w:sz w:val="20"/>
+                <w:szCs w:val="20"/>
+                <w:lang w:val="en-US"/>
+              </w:rPr>
+            </w:pPr>
+            <w:r>
+              <w:rPr>
+                <w:rFonts w:ascii="Calibri" w:hAnsi="Calibri" w:cs="Calibri"/>
+                <w:b/>
+                <w:bCs/>
+                <w:color w:val="000000"/>
+              </w:rPr>
+              <w:t>Y</w:t>
+            </w:r>
+            <w:r>
+              <w:rPr>
+                <w:rFonts w:ascii="Calibri" w:hAnsi="Calibri" w:cs="Calibri"/>
+                <w:b/>
+                <w:bCs/>
+                <w:color w:val="000000"/>
+              </w:rPr>
+              <w:t>es</w:t>
+            </w:r>
+            <w:r>
+              <w:rPr>
+                <w:rFonts w:ascii="Calibri" w:hAnsi="Calibri" w:cs="Calibri"/>
+                <w:b/>
+                <w:bCs/>
+                <w:color w:val="000000"/>
+                <w:lang w:val="en-US"/>
+              </w:rPr>
+              <w:t xml:space="preserve"> [higher]</w:t>
+            </w:r>
+          </w:p>
+        </w:tc>
+      </w:tr>
+      <w:tr>
+        <w:tc>
+          <w:tcPr>
+            <w:tcW w:w="2553" w:type="dxa"/>
+            <w:vAlign w:val="bottom"/>
+          </w:tcPr>
+          <w:p>
+            <w:pPr>
+              <w:rPr>
+                <w:rFonts w:ascii="Arial" w:hAnsi="Arial" w:cs="Arial"/>
+                <w:sz w:val="20"/>
+                <w:szCs w:val="20"/>
+                <w:lang w:val="en-US"/>
+              </w:rPr>
+            </w:pPr>
+            <w:r>
+              <w:rPr>
+                <w:rFonts w:ascii="Calibri" w:hAnsi="Calibri" w:cs="Calibri"/>
+                <w:color w:val="000000"/>
+              </w:rPr>
+              <w:t>Upper Kai-Iwi to Tainui</w:t>
+            </w:r>
+          </w:p>
+        </w:tc>
+        <w:tc>
+          <w:tcPr>
+            <w:tcW w:w="1483" w:type="dxa"/>
+            <w:vAlign w:val="bottom"/>
+          </w:tcPr>
+          <w:p>
+            <w:pPr>
+              <w:rPr>
+                <w:rFonts w:ascii="Arial" w:hAnsi="Arial" w:cs="Arial"/>
+                <w:sz w:val="20"/>
+                <w:szCs w:val="20"/>
+                <w:lang w:val="nb-NO"/>
+              </w:rPr>
+            </w:pPr>
+            <w:r>
+              <w:rPr>
+                <w:rFonts w:ascii="Calibri" w:hAnsi="Calibri" w:cs="Calibri"/>
+                <w:color w:val="000000"/>
+              </w:rPr>
+              <w:t>0.00660373</w:t>
+            </w:r>
+          </w:p>
+        </w:tc>
+        <w:tc>
+          <w:tcPr>
+            <w:tcW w:w="1483" w:type="dxa"/>
+            <w:vAlign w:val="bottom"/>
+          </w:tcPr>
+          <w:p>
+            <w:pPr>
+              <w:rPr>
+                <w:rFonts w:ascii="Arial" w:hAnsi="Arial" w:cs="Arial"/>
+                <w:sz w:val="20"/>
+                <w:szCs w:val="20"/>
+                <w:lang w:val="nb-NO"/>
+              </w:rPr>
+            </w:pPr>
+            <w:r>
+              <w:rPr>
+                <w:rFonts w:ascii="Arial" w:hAnsi="Arial" w:cs="Arial"/>
+                <w:sz w:val="20"/>
+                <w:szCs w:val="20"/>
+                <w:lang w:val="en-US"/>
+              </w:rPr>
+              <w:t>0.001168614</w:t>
+            </w:r>
+          </w:p>
+        </w:tc>
+        <w:tc>
+          <w:tcPr>
+            <w:tcW w:w="1483" w:type="dxa"/>
+            <w:vAlign w:val="bottom"/>
+          </w:tcPr>
+          <w:p>
+            <w:pPr>
+              <w:rPr>
+                <w:rFonts w:ascii="Arial" w:hAnsi="Arial" w:cs="Arial"/>
+                <w:sz w:val="20"/>
+                <w:szCs w:val="20"/>
+                <w:lang w:val="nb-NO"/>
+              </w:rPr>
+            </w:pPr>
+            <w:r>
+              <w:rPr>
+                <w:rFonts w:ascii="Calibri" w:hAnsi="Calibri" w:cs="Calibri"/>
+                <w:color w:val="000000"/>
+              </w:rPr>
+              <w:t>0.02382359</w:t>
+            </w:r>
+          </w:p>
+        </w:tc>
+        <w:tc>
+          <w:tcPr>
+            <w:tcW w:w="1483" w:type="dxa"/>
+            <w:vAlign w:val="bottom"/>
+          </w:tcPr>
+          <w:p>
+            <w:pPr>
+              <w:rPr>
+                <w:rFonts w:ascii="Arial" w:hAnsi="Arial" w:cs="Arial"/>
+                <w:sz w:val="20"/>
+                <w:szCs w:val="20"/>
+                <w:lang w:val="nb-NO"/>
+              </w:rPr>
+            </w:pPr>
+            <w:r>
+              <w:rPr>
+                <w:rFonts w:ascii="Calibri" w:hAnsi="Calibri" w:cs="Calibri"/>
+                <w:color w:val="000000"/>
+              </w:rPr>
+              <w:t>0.01345431</w:t>
+            </w:r>
+          </w:p>
+        </w:tc>
+        <w:tc>
+          <w:tcPr>
+            <w:tcW w:w="1199" w:type="dxa"/>
+            <w:vAlign w:val="bottom"/>
+          </w:tcPr>
+          <w:p>
+            <w:pPr>
+              <w:rPr>
+                <w:rFonts w:ascii="Arial" w:hAnsi="Arial" w:cs="Arial"/>
+                <w:sz w:val="20"/>
+                <w:szCs w:val="20"/>
+                <w:lang w:val="nb-NO"/>
+              </w:rPr>
+            </w:pPr>
+            <w:r>
+              <w:rPr>
+                <w:rFonts w:ascii="Calibri" w:hAnsi="Calibri" w:cs="Calibri"/>
+                <w:color w:val="000000"/>
+              </w:rPr>
+              <w:t>Y</w:t>
+            </w:r>
+            <w:r>
+              <w:rPr>
+                <w:rFonts w:ascii="Calibri" w:hAnsi="Calibri" w:cs="Calibri"/>
+                <w:color w:val="000000"/>
+              </w:rPr>
+              <w:t>es</w:t>
+            </w:r>
+          </w:p>
+        </w:tc>
+      </w:tr>
+      <w:tr>
+        <w:tc>
+          <w:tcPr>
+            <w:tcW w:w="2553" w:type="dxa"/>
+            <w:vAlign w:val="bottom"/>
+          </w:tcPr>
+          <w:p>
+            <w:pPr>
+              <w:rPr>
+                <w:rFonts w:ascii="Arial" w:hAnsi="Arial" w:cs="Arial"/>
+                <w:sz w:val="20"/>
+                <w:szCs w:val="20"/>
+                <w:lang w:val="en-US"/>
+              </w:rPr>
+            </w:pPr>
+            <w:r>
+              <w:rPr>
+                <w:rFonts w:ascii="Calibri" w:hAnsi="Calibri" w:cs="Calibri"/>
+                <w:color w:val="000000"/>
+              </w:rPr>
+              <w:t>Tainui to SHCSBSB</w:t>
+            </w:r>
+          </w:p>
+        </w:tc>
+        <w:tc>
+          <w:tcPr>
+            <w:tcW w:w="1483" w:type="dxa"/>
+            <w:vAlign w:val="bottom"/>
+          </w:tcPr>
+          <w:p>
+            <w:pPr>
+              <w:rPr>
+                <w:rFonts w:ascii="Arial" w:hAnsi="Arial" w:cs="Arial"/>
+                <w:sz w:val="20"/>
+                <w:szCs w:val="20"/>
+                <w:lang w:val="en-US"/>
+              </w:rPr>
+            </w:pPr>
+            <w:r>
+              <w:rPr>
+                <w:rFonts w:ascii="Calibri" w:hAnsi="Calibri" w:cs="Calibri"/>
+                <w:color w:val="000000"/>
+              </w:rPr>
+              <w:t>0.00660373</w:t>
+            </w:r>
+          </w:p>
+        </w:tc>
+        <w:tc>
+          <w:tcPr>
+            <w:tcW w:w="1483" w:type="dxa"/>
+            <w:vAlign w:val="bottom"/>
+          </w:tcPr>
+          <w:p>
+            <w:pPr>
+              <w:rPr>
+                <w:rFonts w:ascii="Arial" w:hAnsi="Arial" w:cs="Arial"/>
+                <w:sz w:val="20"/>
+                <w:szCs w:val="20"/>
+                <w:lang w:val="en-US"/>
+              </w:rPr>
+            </w:pPr>
+            <w:r>
+              <w:rPr>
+                <w:rFonts w:ascii="Arial" w:hAnsi="Arial" w:cs="Arial"/>
+                <w:sz w:val="20"/>
+                <w:szCs w:val="20"/>
+                <w:lang w:val="en-US"/>
+              </w:rPr>
+              <w:t>0.001168614</w:t>
+            </w:r>
+          </w:p>
+        </w:tc>
+        <w:tc>
+          <w:tcPr>
+            <w:tcW w:w="1483" w:type="dxa"/>
+            <w:vAlign w:val="bottom"/>
+          </w:tcPr>
+          <w:p>
+            <w:pPr>
+              <w:rPr>
+                <w:rFonts w:ascii="Arial" w:hAnsi="Arial" w:cs="Arial"/>
+                <w:sz w:val="20"/>
+                <w:szCs w:val="20"/>
+                <w:lang w:val="en-US"/>
+              </w:rPr>
+            </w:pPr>
+            <w:r>
+              <w:rPr>
+                <w:rFonts w:ascii="Calibri" w:hAnsi="Calibri" w:cs="Calibri"/>
+                <w:color w:val="000000"/>
+              </w:rPr>
+              <w:t>0.02382359</w:t>
+            </w:r>
+          </w:p>
+        </w:tc>
+        <w:tc>
+          <w:tcPr>
+            <w:tcW w:w="1483" w:type="dxa"/>
+            <w:vAlign w:val="bottom"/>
+          </w:tcPr>
+          <w:p>
+            <w:pPr>
+              <w:rPr>
+                <w:rFonts w:ascii="Arial" w:hAnsi="Arial" w:cs="Arial"/>
+                <w:sz w:val="20"/>
+                <w:szCs w:val="20"/>
+                <w:lang w:val="en-US"/>
+              </w:rPr>
+            </w:pPr>
+            <w:r>
+              <w:rPr>
+                <w:rFonts w:ascii="Calibri" w:hAnsi="Calibri" w:cs="Calibri"/>
+                <w:color w:val="000000"/>
+              </w:rPr>
+              <w:t>0.01294711</w:t>
+            </w:r>
+          </w:p>
+        </w:tc>
+        <w:tc>
+          <w:tcPr>
+            <w:tcW w:w="1199" w:type="dxa"/>
+            <w:vAlign w:val="bottom"/>
+          </w:tcPr>
+          <w:p>
+            <w:pPr>
+              <w:rPr>
+                <w:rFonts w:ascii="Arial" w:hAnsi="Arial" w:cs="Arial"/>
+                <w:sz w:val="20"/>
+                <w:szCs w:val="20"/>
+                <w:lang w:val="en-US"/>
+              </w:rPr>
+            </w:pPr>
+            <w:r>
+              <w:rPr>
+                <w:rFonts w:ascii="Calibri" w:hAnsi="Calibri" w:cs="Calibri"/>
+                <w:color w:val="000000"/>
+              </w:rPr>
+              <w:t>yes</w:t>
+            </w:r>
+          </w:p>
+        </w:tc>
+      </w:tr>
+      <w:tr>
+        <w:tc>
+          <w:tcPr>
+            <w:tcW w:w="2553" w:type="dxa"/>
+            <w:vAlign w:val="bottom"/>
+          </w:tcPr>
+          <w:p>
+            <w:pPr>
+              <w:rPr>
+                <w:rFonts w:ascii="Arial" w:hAnsi="Arial" w:cs="Arial"/>
+                <w:sz w:val="20"/>
+                <w:szCs w:val="20"/>
+                <w:lang w:val="en-US"/>
+              </w:rPr>
+            </w:pPr>
+            <w:r>
+              <w:rPr>
+                <w:rFonts w:ascii="Calibri" w:hAnsi="Calibri" w:cs="Calibri"/>
+                <w:color w:val="000000"/>
+              </w:rPr>
+              <w:t>SHCSBSB to modern</w:t>
+            </w:r>
+          </w:p>
+        </w:tc>
+        <w:tc>
+          <w:tcPr>
+            <w:tcW w:w="1483" w:type="dxa"/>
+            <w:vAlign w:val="bottom"/>
+          </w:tcPr>
+          <w:p>
+            <w:pPr>
+              <w:rPr>
+                <w:rFonts w:ascii="Arial" w:hAnsi="Arial" w:cs="Arial"/>
+                <w:sz w:val="20"/>
+                <w:szCs w:val="20"/>
+                <w:lang w:val="en-US"/>
+              </w:rPr>
+            </w:pPr>
+            <w:r>
+              <w:rPr>
+                <w:rFonts w:ascii="Calibri" w:hAnsi="Calibri" w:cs="Calibri"/>
+                <w:color w:val="000000"/>
+              </w:rPr>
+              <w:t>0.00660373</w:t>
+            </w:r>
+          </w:p>
+        </w:tc>
+        <w:tc>
+          <w:tcPr>
+            <w:tcW w:w="1483" w:type="dxa"/>
+            <w:vAlign w:val="bottom"/>
+          </w:tcPr>
+          <w:p>
+            <w:pPr>
+              <w:rPr>
+                <w:rFonts w:ascii="Arial" w:hAnsi="Arial" w:cs="Arial"/>
+                <w:sz w:val="20"/>
+                <w:szCs w:val="20"/>
+                <w:lang w:val="en-US"/>
+              </w:rPr>
+            </w:pPr>
+            <w:r>
+              <w:rPr>
+                <w:rFonts w:ascii="Arial" w:hAnsi="Arial" w:cs="Arial"/>
+                <w:sz w:val="20"/>
+                <w:szCs w:val="20"/>
+                <w:lang w:val="en-US"/>
+              </w:rPr>
+              <w:t>0.001168614</w:t>
+            </w:r>
+          </w:p>
+        </w:tc>
+        <w:tc>
+          <w:tcPr>
+            <w:tcW w:w="1483" w:type="dxa"/>
+            <w:vAlign w:val="bottom"/>
+          </w:tcPr>
+          <w:p>
+            <w:pPr>
+              <w:rPr>
+                <w:rFonts w:ascii="Arial" w:hAnsi="Arial" w:cs="Arial"/>
+                <w:sz w:val="20"/>
+                <w:szCs w:val="20"/>
+                <w:lang w:val="en-US"/>
+              </w:rPr>
+            </w:pPr>
+            <w:r>
+              <w:rPr>
+                <w:rFonts w:ascii="Calibri" w:hAnsi="Calibri" w:cs="Calibri"/>
+                <w:color w:val="000000"/>
+              </w:rPr>
+              <w:t>0.02382359</w:t>
+            </w:r>
+          </w:p>
+        </w:tc>
+        <w:tc>
+          <w:tcPr>
+            <w:tcW w:w="1483" w:type="dxa"/>
+            <w:vAlign w:val="bottom"/>
+          </w:tcPr>
+          <w:p>
+            <w:pPr>
+              <w:rPr>
+                <w:rFonts w:ascii="Arial" w:hAnsi="Arial" w:cs="Arial"/>
+                <w:sz w:val="20"/>
+                <w:szCs w:val="20"/>
+                <w:lang w:val="en-US"/>
+              </w:rPr>
+            </w:pPr>
+            <w:r>
+              <w:rPr>
+                <w:rFonts w:ascii="Calibri" w:hAnsi="Calibri" w:cs="Calibri"/>
+                <w:color w:val="000000"/>
+              </w:rPr>
+              <w:t>0.00712744</w:t>
+            </w:r>
+          </w:p>
+        </w:tc>
+        <w:tc>
+          <w:tcPr>
+            <w:tcW w:w="1199" w:type="dxa"/>
+            <w:vAlign w:val="bottom"/>
+          </w:tcPr>
+          <w:p>
+            <w:pPr>
+              <w:rPr>
+                <w:rFonts w:ascii="Arial" w:hAnsi="Arial" w:cs="Arial"/>
+                <w:sz w:val="20"/>
+                <w:szCs w:val="20"/>
+                <w:lang w:val="en-US"/>
+              </w:rPr>
+            </w:pPr>
+            <w:r>
+              <w:rPr>
+                <w:rFonts w:ascii="Calibri" w:hAnsi="Calibri" w:cs="Calibri"/>
+                <w:color w:val="000000"/>
+              </w:rPr>
+              <w:t>yes</w:t>
+            </w:r>
+          </w:p>
+        </w:tc>
+      </w:tr>
+    </w:tbl>
+    <w:p>
+      <w:pPr>
+        <w:rPr>
+          <w:lang w:val="en-US"/>
+        </w:rPr>
+      </w:pPr>
+    </w:p>
+    <w:p>
+      <w:pPr>
+        <w:rPr>
+          <w:lang w:val="en-US"/>
+        </w:rPr>
+      </w:pPr>
+    </w:p>
+    <w:p>
+      <w:pPr>
+        <w:rPr>
+          <w:b/>
+          <w:bCs/>
+          <w:lang w:val="en-US"/>
+        </w:rPr>
+      </w:pPr>
+      <w:r>
+        <w:rPr>
+          <w:b/>
+          <w:bCs/>
+          <w:lang w:val="en-US"/>
+        </w:rPr>
+        <w:t xml:space="preserve">Angle </w:t>
+      </w:r>
+      <w:r>
+        <w:rPr>
+          <w:b/>
+          <w:bCs/>
+          <w:lang w:val="en-US"/>
+        </w:rPr>
+        <w:t xml:space="preserve">(in degrees) </w:t>
+      </w:r>
+      <w:r>
+        <w:rPr>
+          <w:b/>
+          <w:bCs/>
+          <w:lang w:val="en-US"/>
+        </w:rPr>
+        <w:t>difference between</w:t>
+      </w:r>
+      <w:r>
+        <w:rPr>
+          <w:b/>
+          <w:bCs/>
+          <w:lang w:val="en-US"/>
+        </w:rPr>
+        <w:t xml:space="preserve"> </w:t>
+      </w:r>
+      <w:r>
+        <w:rPr>
+          <w:b/>
+          <w:bCs/>
+          <w:lang w:val="en-US"/>
+        </w:rPr>
+        <w:t xml:space="preserve">max vector </w:t>
+      </w:r>
+      <w:r>
+        <w:rPr>
+          <w:b/>
+          <w:bCs/>
+          <w:lang w:val="en-US"/>
+        </w:rPr>
+        <w:t xml:space="preserve">of matrices </w:t>
+      </w:r>
+      <w:r>
+        <w:rPr>
+          <w:b/>
+          <w:bCs/>
+          <w:lang w:val="en-US"/>
+        </w:rPr>
+        <w:t>and ∆z</w:t>
+      </w:r>
+      <w:r>
+        <w:rPr>
+          <w:b/>
+          <w:bCs/>
+          <w:lang w:val="en-US"/>
+        </w:rPr>
+        <w:t>.</w:t>
+      </w:r>
+    </w:p>
+    <w:tbl>
+      <w:tblPr>
+        <w:tblStyle w:val="TableGrid"/>
+        <w:tblW w:w="8387" w:type="dxa"/>
         <w:tblLook w:val="04A0" w:firstRow="1" w:lastRow="0" w:firstColumn="1" w:lastColumn="0" w:noHBand="0" w:noVBand="1"/>
       </w:tblPr>
       <w:tblGrid>
@@ -3787,6 +5585,7 @@
         <w:gridCol w:w="1169"/>
         <w:gridCol w:w="2279"/>
         <w:gridCol w:w="1135"/>
+        <w:gridCol w:w="1135"/>
       </w:tblGrid>
       <w:tr>
         <w:tc>
@@ -3857,6 +5656,24 @@
               <w:rPr>
                 <w:lang w:val="en-US"/>
               </w:rPr>
+              <w:t>P matrix</w:t>
+            </w:r>
+          </w:p>
+        </w:tc>
+        <w:tc>
+          <w:tcPr>
+            <w:tcW w:w="1135" w:type="dxa"/>
+          </w:tcPr>
+          <w:p>
+            <w:pPr>
+              <w:rPr>
+                <w:lang w:val="en-US"/>
+              </w:rPr>
+            </w:pPr>
+            <w:r>
+              <w:rPr>
+                <w:lang w:val="en-US"/>
+              </w:rPr>
               <w:t>E matrix</w:t>
             </w:r>
           </w:p>
@@ -3877,6 +5694,7 @@
               <w:rPr>
                 <w:lang w:val="en-US"/>
               </w:rPr>
+              <w:lastRenderedPageBreak/>
               <w:t>NKLS to NKBS</w:t>
             </w:r>
           </w:p>
@@ -3914,6 +5732,24 @@
                 <w:lang w:val="en-US"/>
               </w:rPr>
               <w:t>156.00 [big sample size, if there is a diff will pick it up and do]</w:t>
+            </w:r>
+          </w:p>
+        </w:tc>
+        <w:tc>
+          <w:tcPr>
+            <w:tcW w:w="1135" w:type="dxa"/>
+          </w:tcPr>
+          <w:p>
+            <w:pPr>
+              <w:rPr>
+                <w:lang w:val="en-US"/>
+              </w:rPr>
+            </w:pPr>
+            <w:r>
+              <w:rPr>
+                <w:lang w:val="en-US"/>
+              </w:rPr>
+              <w:t>103.50</w:t>
             </w:r>
           </w:p>
         </w:tc>
@@ -4005,6 +5841,24 @@
               <w:rPr>
                 <w:lang w:val="en-US"/>
               </w:rPr>
+              <w:t>39.40</w:t>
+            </w:r>
+          </w:p>
+        </w:tc>
+        <w:tc>
+          <w:tcPr>
+            <w:tcW w:w="1135" w:type="dxa"/>
+          </w:tcPr>
+          <w:p>
+            <w:pPr>
+              <w:rPr>
+                <w:lang w:val="en-US"/>
+              </w:rPr>
+            </w:pPr>
+            <w:r>
+              <w:rPr>
+                <w:lang w:val="en-US"/>
+              </w:rPr>
               <w:t>40.61</w:t>
             </w:r>
           </w:p>
@@ -4087,6 +5941,24 @@
               <w:rPr>
                 <w:lang w:val="en-US"/>
               </w:rPr>
+              <w:t>118.61</w:t>
+            </w:r>
+          </w:p>
+        </w:tc>
+        <w:tc>
+          <w:tcPr>
+            <w:tcW w:w="1135" w:type="dxa"/>
+          </w:tcPr>
+          <w:p>
+            <w:pPr>
+              <w:rPr>
+                <w:lang w:val="en-US"/>
+              </w:rPr>
+            </w:pPr>
+            <w:r>
+              <w:rPr>
+                <w:lang w:val="en-US"/>
+              </w:rPr>
               <w:t>116.55</w:t>
             </w:r>
           </w:p>
@@ -4164,7 +6036,25 @@
               <w:rPr>
                 <w:lang w:val="en-US"/>
               </w:rPr>
-              <w:t>165.78</w:t>
+              <w:t>165.78 [global G as close to G max as can be, while individual G is almost as far as can be]</w:t>
+            </w:r>
+          </w:p>
+        </w:tc>
+        <w:tc>
+          <w:tcPr>
+            <w:tcW w:w="1135" w:type="dxa"/>
+          </w:tcPr>
+          <w:p>
+            <w:pPr>
+              <w:rPr>
+                <w:lang w:val="en-US"/>
+              </w:rPr>
+            </w:pPr>
+            <w:r>
+              <w:rPr>
+                <w:lang w:val="en-US"/>
+              </w:rPr>
+              <w:t>127.68</w:t>
             </w:r>
           </w:p>
         </w:tc>
@@ -4292,6 +6182,24 @@
               <w:rPr>
                 <w:lang w:val="nb-NO"/>
               </w:rPr>
+              <w:t>134.40</w:t>
+            </w:r>
+          </w:p>
+        </w:tc>
+        <w:tc>
+          <w:tcPr>
+            <w:tcW w:w="1135" w:type="dxa"/>
+          </w:tcPr>
+          <w:p>
+            <w:pPr>
+              <w:rPr>
+                <w:lang w:val="nb-NO"/>
+              </w:rPr>
+            </w:pPr>
+            <w:r>
+              <w:rPr>
+                <w:lang w:val="nb-NO"/>
+              </w:rPr>
               <w:t>120.91</w:t>
             </w:r>
           </w:p>
@@ -4374,6 +6282,24 @@
               <w:rPr>
                 <w:lang w:val="nb-NO"/>
               </w:rPr>
+              <w:t>54.32</w:t>
+            </w:r>
+          </w:p>
+        </w:tc>
+        <w:tc>
+          <w:tcPr>
+            <w:tcW w:w="1135" w:type="dxa"/>
+          </w:tcPr>
+          <w:p>
+            <w:pPr>
+              <w:rPr>
+                <w:lang w:val="nb-NO"/>
+              </w:rPr>
+            </w:pPr>
+            <w:r>
+              <w:rPr>
+                <w:lang w:val="nb-NO"/>
+              </w:rPr>
               <w:t>61.80</w:t>
             </w:r>
           </w:p>
@@ -4456,6 +6382,24 @@
               <w:rPr>
                 <w:lang w:val="nb-NO"/>
               </w:rPr>
+              <w:t>99.51</w:t>
+            </w:r>
+          </w:p>
+        </w:tc>
+        <w:tc>
+          <w:tcPr>
+            <w:tcW w:w="1135" w:type="dxa"/>
+          </w:tcPr>
+          <w:p>
+            <w:pPr>
+              <w:rPr>
+                <w:lang w:val="nb-NO"/>
+              </w:rPr>
+            </w:pPr>
+            <w:r>
+              <w:rPr>
+                <w:lang w:val="nb-NO"/>
+              </w:rPr>
               <w:t>100.53</w:t>
             </w:r>
           </w:p>
@@ -4464,8 +6408,78 @@
     </w:tbl>
     <w:p>
       <w:pPr>
-        <w:rPr>
-          <w:lang w:val="nb-NO"/>
+        <w:pStyle w:val="ListParagraph"/>
+        <w:numPr>
+          <w:ilvl w:val="0"/>
+          <w:numId w:val="5"/>
+        </w:numPr>
+        <w:rPr>
+          <w:lang w:val="en-US"/>
+        </w:rPr>
+      </w:pPr>
+      <w:r>
+        <w:rPr>
+          <w:lang w:val="en-US"/>
+        </w:rPr>
+        <w:t xml:space="preserve">Could be because can’t estimate </w:t>
+      </w:r>
+      <w:r>
+        <w:rPr>
+          <w:lang w:val="en-US"/>
+        </w:rPr>
+        <w:t xml:space="preserve">WAI and </w:t>
+      </w:r>
+      <w:r>
+        <w:rPr>
+          <w:lang w:val="en-US"/>
+        </w:rPr>
+        <w:t xml:space="preserve">UKI because </w:t>
+      </w:r>
+      <w:r>
+        <w:rPr>
+          <w:lang w:val="en-US"/>
+        </w:rPr>
+        <w:t xml:space="preserve">low sample </w:t>
+      </w:r>
+      <w:proofErr w:type="gramStart"/>
+      <w:r>
+        <w:rPr>
+          <w:lang w:val="en-US"/>
+        </w:rPr>
+        <w:t>sizes</w:t>
+      </w:r>
+      <w:proofErr w:type="gramEnd"/>
+    </w:p>
+    <w:p>
+      <w:pPr>
+        <w:pStyle w:val="ListParagraph"/>
+        <w:numPr>
+          <w:ilvl w:val="1"/>
+          <w:numId w:val="5"/>
+        </w:numPr>
+        <w:rPr>
+          <w:lang w:val="en-US"/>
+        </w:rPr>
+      </w:pPr>
+      <w:proofErr w:type="gramStart"/>
+      <w:r>
+        <w:rPr>
+          <w:lang w:val="en-US"/>
+        </w:rPr>
+        <w:t>Also</w:t>
+      </w:r>
+      <w:proofErr w:type="gramEnd"/>
+      <w:r>
+        <w:rPr>
+          <w:lang w:val="en-US"/>
+        </w:rPr>
+        <w:t xml:space="preserve"> UKI has most variation</w:t>
+      </w:r>
+    </w:p>
+    <w:p>
+      <w:pPr>
+        <w:rPr>
+          <w:lang w:val="en-US"/>
         </w:rPr>
       </w:pPr>
     </w:p>
@@ -4574,18 +6588,88 @@
           <w:lang w:val="en-US"/>
         </w:rPr>
       </w:pPr>
-    </w:p>
-    <w:p>
-      <w:pPr>
-        <w:rPr>
-          <w:lang w:val="en-US"/>
-        </w:rPr>
-      </w:pPr>
+      <w:r>
+        <w:rPr>
+          <w:lang w:val="en-US"/>
+        </w:rPr>
+        <w:tab/>
+        <w:t>0.0238 v 0.0239</w:t>
+      </w:r>
+      <w:r>
+        <w:rPr>
+          <w:lang w:val="en-US"/>
+        </w:rPr>
+        <w:t xml:space="preserve">; estimate mean using 10000 draws and </w:t>
+      </w:r>
+      <w:r>
+        <w:rPr>
+          <w:lang w:val="en-US"/>
+        </w:rPr>
+        <w:t xml:space="preserve">not using eigen vectors, so sampling matrix and so not getting the true </w:t>
+      </w:r>
+      <w:proofErr w:type="gramStart"/>
+      <w:r>
+        <w:rPr>
+          <w:lang w:val="en-US"/>
+        </w:rPr>
+        <w:t>max</w:t>
+      </w:r>
+      <w:proofErr w:type="gramEnd"/>
+    </w:p>
+    <w:p>
+      <w:pPr>
+        <w:rPr>
+          <w:lang w:val="en-US"/>
+        </w:rPr>
+      </w:pPr>
+      <w:r>
+        <w:rPr>
+          <w:lang w:val="en-US"/>
+        </w:rPr>
+        <w:tab/>
+        <w:t xml:space="preserve">Global g and </w:t>
+      </w:r>
       <w:proofErr w:type="spellStart"/>
       <w:r>
         <w:rPr>
           <w:lang w:val="en-US"/>
         </w:rPr>
+        <w:t>gmax</w:t>
+      </w:r>
+      <w:proofErr w:type="spellEnd"/>
+      <w:r>
+        <w:rPr>
+          <w:lang w:val="en-US"/>
+        </w:rPr>
+        <w:t xml:space="preserve"> should be aligned, but it’s </w:t>
+      </w:r>
+      <w:proofErr w:type="gramStart"/>
+      <w:r>
+        <w:rPr>
+          <w:lang w:val="en-US"/>
+        </w:rPr>
+        <w:t>not</w:t>
+      </w:r>
+      <w:proofErr w:type="gramEnd"/>
+    </w:p>
+    <w:p>
+      <w:pPr>
+        <w:rPr>
+          <w:lang w:val="en-US"/>
+        </w:rPr>
+      </w:pPr>
+    </w:p>
+    <w:p>
+      <w:pPr>
+        <w:rPr>
+          <w:lang w:val="en-US"/>
+        </w:rPr>
+      </w:pPr>
+      <w:proofErr w:type="spellStart"/>
+      <w:r>
+        <w:rPr>
+          <w:lang w:val="en-US"/>
+        </w:rPr>
         <w:t>Gs</w:t>
       </w:r>
       <w:proofErr w:type="spellEnd"/>
@@ -4651,6 +6735,217 @@
         </w:rPr>
         <w:t xml:space="preserve"> PC has negatives…</w:t>
       </w:r>
+    </w:p>
+    <w:p>
+      <w:pPr>
+        <w:rPr>
+          <w:lang w:val="en-US"/>
+        </w:rPr>
+      </w:pPr>
+    </w:p>
+    <w:p>
+      <w:pPr>
+        <w:rPr>
+          <w:lang w:val="en-US"/>
+        </w:rPr>
+      </w:pPr>
+    </w:p>
+    <w:p>
+      <w:pPr>
+        <w:rPr>
+          <w:lang w:val="en-US"/>
+        </w:rPr>
+      </w:pPr>
+      <w:r>
+        <w:rPr>
+          <w:lang w:val="en-US"/>
+        </w:rPr>
+        <w:t>Global G does well if sufficient sample sizes</w:t>
+      </w:r>
+    </w:p>
+    <w:p>
+      <w:pPr>
+        <w:rPr>
+          <w:lang w:val="en-US"/>
+        </w:rPr>
+      </w:pPr>
+      <w:r>
+        <w:rPr>
+          <w:lang w:val="en-US"/>
+        </w:rPr>
+        <w:t xml:space="preserve">Rarefaction: </w:t>
+      </w:r>
+      <w:r>
+        <w:rPr>
+          <w:lang w:val="en-US"/>
+        </w:rPr>
+        <w:t xml:space="preserve">not more different that sample size </w:t>
+      </w:r>
+      <w:proofErr w:type="gramStart"/>
+      <w:r>
+        <w:rPr>
+          <w:lang w:val="en-US"/>
+        </w:rPr>
+        <w:t>indicate</w:t>
+      </w:r>
+      <w:proofErr w:type="gramEnd"/>
+      <w:r>
+        <w:rPr>
+          <w:lang w:val="en-US"/>
+        </w:rPr>
+        <w:t>, but sample size too low to estimate properly</w:t>
+      </w:r>
+    </w:p>
+    <w:p>
+      <w:pPr>
+        <w:rPr>
+          <w:lang w:val="en-US"/>
+        </w:rPr>
+      </w:pPr>
+      <w:r>
+        <w:rPr>
+          <w:lang w:val="en-US"/>
+        </w:rPr>
+        <w:t>Only estimate G matrix for formations with 50 + colonies</w:t>
+      </w:r>
+    </w:p>
+    <w:p>
+      <w:pPr>
+        <w:rPr>
+          <w:lang w:val="en-US"/>
+        </w:rPr>
+      </w:pPr>
+    </w:p>
+    <w:p>
+      <w:pPr>
+        <w:rPr>
+          <w:lang w:val="en-US"/>
+        </w:rPr>
+      </w:pPr>
+      <w:proofErr w:type="spellStart"/>
+      <w:r>
+        <w:rPr>
+          <w:lang w:val="en-US"/>
+        </w:rPr>
+        <w:t>Undersampled</w:t>
+      </w:r>
+      <w:proofErr w:type="spellEnd"/>
+      <w:r>
+        <w:rPr>
+          <w:lang w:val="en-US"/>
+        </w:rPr>
+        <w:t xml:space="preserve"> formations:</w:t>
+      </w:r>
+      <w:r>
+        <w:rPr>
+          <w:lang w:val="en-US"/>
+        </w:rPr>
+        <w:br/>
+        <w:t xml:space="preserve">- </w:t>
+      </w:r>
+      <w:proofErr w:type="spellStart"/>
+      <w:r>
+        <w:rPr>
+          <w:lang w:val="en-US"/>
+        </w:rPr>
+        <w:t>Waipuru</w:t>
+      </w:r>
+      <w:proofErr w:type="spellEnd"/>
+      <w:r>
+        <w:rPr>
+          <w:lang w:val="en-US"/>
+        </w:rPr>
+        <w:t xml:space="preserve">: only got rid of one image which isn’t a great </w:t>
+      </w:r>
+      <w:proofErr w:type="gramStart"/>
+      <w:r>
+        <w:rPr>
+          <w:lang w:val="en-US"/>
+        </w:rPr>
+        <w:t>one</w:t>
+      </w:r>
+      <w:proofErr w:type="gramEnd"/>
+    </w:p>
+    <w:p>
+      <w:pPr>
+        <w:rPr>
+          <w:lang w:val="en-US"/>
+        </w:rPr>
+      </w:pPr>
+      <w:r>
+        <w:rPr>
+          <w:lang w:val="en-US"/>
+        </w:rPr>
+        <w:t>- Upper Kai-</w:t>
+      </w:r>
+      <w:proofErr w:type="gramStart"/>
+      <w:r>
+        <w:rPr>
+          <w:lang w:val="en-US"/>
+        </w:rPr>
+        <w:t>Iwi:</w:t>
+      </w:r>
+      <w:proofErr w:type="gramEnd"/>
+      <w:r>
+        <w:rPr>
+          <w:lang w:val="en-US"/>
+        </w:rPr>
+        <w:t xml:space="preserve"> got rid of 8 images, 3 could be redone (1001_CC, 1012_CV, 1024_CC) and 2 are ok (1020_CV, 1021_CV)</w:t>
+      </w:r>
+    </w:p>
+    <w:p>
+      <w:pPr>
+        <w:rPr>
+          <w:lang w:val="en-US"/>
+        </w:rPr>
+      </w:pPr>
+      <w:r>
+        <w:rPr>
+          <w:lang w:val="en-US"/>
+        </w:rPr>
+        <w:t>- modern: got rid of 2, both of which could be redone (1212_CC, 1213_CC)</w:t>
+      </w:r>
+    </w:p>
+    <w:p>
+      <w:pPr>
+        <w:rPr>
+          <w:lang w:val="en-US"/>
+        </w:rPr>
+      </w:pPr>
+      <w:r>
+        <w:rPr>
+          <w:lang w:val="en-US"/>
+        </w:rPr>
+        <w:t>- Tainui: got rid of 8 images, 2 of which could be redone (812_CC, 838_CV) and 2 which are ok (830_CV, 837_CV)</w:t>
+      </w:r>
+    </w:p>
+    <w:p>
+      <w:pPr>
+        <w:rPr>
+          <w:lang w:val="en-US"/>
+        </w:rPr>
+      </w:pPr>
+      <w:r>
+        <w:rPr>
+          <w:lang w:val="en-US"/>
+        </w:rPr>
+        <w:t xml:space="preserve">None would get it up to the sampling needed, so do need more </w:t>
+      </w:r>
+      <w:proofErr w:type="gramStart"/>
+      <w:r>
+        <w:rPr>
+          <w:lang w:val="en-US"/>
+        </w:rPr>
+        <w:t>samples</w:t>
+      </w:r>
+      <w:proofErr w:type="gramEnd"/>
+    </w:p>
+    <w:p>
+      <w:pPr>
+        <w:rPr>
+          <w:lang w:val="en-US"/>
+        </w:rPr>
+      </w:pPr>
     </w:p>
     <w:p>
       <w:pPr>
@@ -4741,7 +7036,6 @@
           <w:bCs/>
           <w:lang w:val="en-US"/>
         </w:rPr>
-        <w:lastRenderedPageBreak/>
         <w:t>Comparison to temperature</w:t>
       </w:r>
       <w:r>
@@ -4943,6 +7237,7 @@
         <w:rPr>
           <w:lang w:val="en-US"/>
         </w:rPr>
+        <w:lastRenderedPageBreak/>
         <w:tab/>
       </w:r>
       <w:proofErr w:type="spellStart"/>
@@ -5085,7 +7380,6 @@
           <w:bCs/>
           <w:lang w:val="en-US"/>
         </w:rPr>
-        <w:lastRenderedPageBreak/>
         <w:t>Rarefaction</w:t>
       </w:r>
       <w:r>
@@ -5352,7 +7646,6 @@
           <w:bCs/>
           <w:lang w:val="en-US"/>
         </w:rPr>
-        <w:lastRenderedPageBreak/>
         <w:t>Evolvability</w:t>
       </w:r>
     </w:p>
@@ -5459,6 +7752,7 @@
           <w:noProof/>
           <w:lang w:val="en-US"/>
         </w:rPr>
+        <w:lastRenderedPageBreak/>
         <w:drawing>
           <wp:inline distT="0" distB="0" distL="0" distR="0" wp14:anchorId="0DF29F53" wp14:editId="61188EA5">
             <wp:extent cx="5029200" cy="3594100"/>
@@ -5544,7 +7838,6 @@
           <w:bCs/>
           <w:lang w:val="en-US"/>
         </w:rPr>
-        <w:lastRenderedPageBreak/>
         <w:t>Zooid height through time</w:t>
       </w:r>
     </w:p>
@@ -5641,6 +7934,7 @@
           <w:noProof/>
           <w:lang w:val="en-US"/>
         </w:rPr>
+        <w:lastRenderedPageBreak/>
         <w:drawing>
           <wp:inline distT="0" distB="0" distL="0" distR="0" wp14:anchorId="77304A97" wp14:editId="30564083">
             <wp:extent cx="5029200" cy="3594100"/>
@@ -5892,16 +8186,37 @@
           <w:lang w:val="en-US"/>
         </w:rPr>
       </w:pPr>
+    </w:p>
+    <w:p>
+      <w:pPr>
+        <w:rPr>
+          <w:lang w:val="en-US"/>
+        </w:rPr>
+      </w:pPr>
+    </w:p>
+    <w:p>
+      <w:pPr>
+        <w:rPr>
+          <w:lang w:val="en-US"/>
+        </w:rPr>
+      </w:pPr>
+    </w:p>
+    <w:p>
+      <w:pPr>
+        <w:rPr>
+          <w:lang w:val="en-US"/>
+        </w:rPr>
+      </w:pPr>
       <w:r>
         <w:rPr>
           <w:noProof/>
           <w:lang w:val="en-US"/>
         </w:rPr>
         <w:drawing>
-          <wp:inline distT="0" distB="0" distL="0" distR="0" wp14:anchorId="0829DEF9" wp14:editId="1BFD8D53">
+          <wp:inline distT="0" distB="0" distL="0" distR="0" wp14:anchorId="4513124D" wp14:editId="662A79CF">
             <wp:extent cx="5731510" cy="5731510"/>
             <wp:effectExtent l="0" t="0" r="0" b="0"/>
-            <wp:docPr id="338257423" name="Picture 7" descr="A black screen with numbers&#10;&#10;Description automatically generated"/>
+            <wp:docPr id="1998260330" name="Picture 1" descr="A screenshot of a computer&#10;&#10;Description automatically generated"/>
             <wp:cNvGraphicFramePr>
               <a:graphicFrameLocks xmlns:a="http://schemas.openxmlformats.org/drawingml/2006/main" noChangeAspect="1"/>
             </wp:cNvGraphicFramePr>
@@ -5909,7 +8224,7 @@
               <a:graphicData uri="http://schemas.openxmlformats.org/drawingml/2006/picture">
                 <pic:pic xmlns:pic="http://schemas.openxmlformats.org/drawingml/2006/picture">
                   <pic:nvPicPr>
-                    <pic:cNvPr id="338257423" name="Picture 7" descr="A black screen with numbers&#10;&#10;Description automatically generated"/>
+                    <pic:cNvPr id="1998260330" name="Picture 1" descr="A screenshot of a computer&#10;&#10;Description automatically generated"/>
                     <pic:cNvPicPr/>
                   </pic:nvPicPr>
                   <pic:blipFill>
@@ -6030,27 +8345,6 @@
           <w:lang w:val="en-US"/>
         </w:rPr>
       </w:pPr>
-    </w:p>
-    <w:p>
-      <w:pPr>
-        <w:rPr>
-          <w:lang w:val="en-US"/>
-        </w:rPr>
-      </w:pPr>
-    </w:p>
-    <w:p>
-      <w:pPr>
-        <w:rPr>
-          <w:lang w:val="en-US"/>
-        </w:rPr>
-      </w:pPr>
-    </w:p>
-    <w:p>
-      <w:pPr>
-        <w:rPr>
-          <w:lang w:val="en-US"/>
-        </w:rPr>
-      </w:pPr>
       <w:r>
         <w:rPr>
           <w:b/>
@@ -6058,23 +8352,7 @@
           <w:lang w:val="en-US"/>
         </w:rPr>
         <w:lastRenderedPageBreak/>
-        <w:t xml:space="preserve">Size (diagonal) of P matrices with </w:t>
-      </w:r>
-      <w:r>
-        <w:rPr>
-          <w:b/>
-          <w:bCs/>
-          <w:lang w:val="en-US"/>
-        </w:rPr>
-        <w:t>G</w:t>
-      </w:r>
-      <w:r>
-        <w:rPr>
-          <w:b/>
-          <w:bCs/>
-          <w:lang w:val="en-US"/>
-        </w:rPr>
-        <w:t xml:space="preserve"> matrices.</w:t>
+        <w:t>Size (diagonal) of P matrices with G matrices.</w:t>
       </w:r>
       <w:r>
         <w:rPr>
@@ -6126,16 +8404,74 @@
           <w:lang w:val="en-US"/>
         </w:rPr>
       </w:pPr>
+    </w:p>
+    <w:p>
+      <w:pPr>
+        <w:rPr>
+          <w:lang w:val="en-US"/>
+        </w:rPr>
+      </w:pPr>
+      <w:r>
+        <w:rPr>
+          <w:lang w:val="en-US"/>
+        </w:rPr>
+        <w:t>If know G, can’t predict the variance</w:t>
+      </w:r>
+      <w:r>
+        <w:rPr>
+          <w:lang w:val="en-US"/>
+        </w:rPr>
+        <w:t>, can have high or low P with the same G variance</w:t>
+      </w:r>
+      <w:r>
+        <w:rPr>
+          <w:lang w:val="en-US"/>
+        </w:rPr>
+        <w:t>. The shape is highly correlated, but the shape isn’t</w:t>
+      </w:r>
+      <w:r>
+        <w:rPr>
+          <w:lang w:val="en-US"/>
+        </w:rPr>
+        <w:t>.</w:t>
+      </w:r>
+      <w:r>
+        <w:rPr>
+          <w:lang w:val="en-US"/>
+        </w:rPr>
+        <w:t xml:space="preserve"> Shape is proportional.</w:t>
+      </w:r>
+    </w:p>
+    <w:p>
+      <w:pPr>
+        <w:rPr>
+          <w:lang w:val="en-US"/>
+        </w:rPr>
+      </w:pPr>
+    </w:p>
+    <w:p>
+      <w:pPr>
+        <w:rPr>
+          <w:lang w:val="en-US"/>
+        </w:rPr>
+      </w:pPr>
+    </w:p>
+    <w:p>
+      <w:pPr>
+        <w:rPr>
+          <w:lang w:val="en-US"/>
+        </w:rPr>
+      </w:pPr>
       <w:r>
         <w:rPr>
           <w:noProof/>
           <w:lang w:val="en-US"/>
         </w:rPr>
         <w:drawing>
-          <wp:inline distT="0" distB="0" distL="0" distR="0" wp14:anchorId="6D4C4E9D" wp14:editId="7174EBCB">
+          <wp:inline distT="0" distB="0" distL="0" distR="0" wp14:anchorId="35BE540B" wp14:editId="4E09FFFC">
             <wp:extent cx="5731510" cy="5731510"/>
             <wp:effectExtent l="0" t="0" r="0" b="0"/>
-            <wp:docPr id="1834908194" name="Picture 9" descr="A black screen with numbers&#10;&#10;Description automatically generated"/>
+            <wp:docPr id="1618831729" name="Picture 2" descr="A screen shot of a graph&#10;&#10;Description automatically generated"/>
             <wp:cNvGraphicFramePr>
               <a:graphicFrameLocks xmlns:a="http://schemas.openxmlformats.org/drawingml/2006/main" noChangeAspect="1"/>
             </wp:cNvGraphicFramePr>
@@ -6143,7 +8479,7 @@
               <a:graphicData uri="http://schemas.openxmlformats.org/drawingml/2006/picture">
                 <pic:pic xmlns:pic="http://schemas.openxmlformats.org/drawingml/2006/picture">
                   <pic:nvPicPr>
-                    <pic:cNvPr id="1834908194" name="Picture 9" descr="A black screen with numbers&#10;&#10;Description automatically generated"/>
+                    <pic:cNvPr id="1618831729" name="Picture 2" descr="A screen shot of a graph&#10;&#10;Description automatically generated"/>
                     <pic:cNvPicPr/>
                   </pic:nvPicPr>
                   <pic:blipFill>
@@ -6502,6 +8838,119 @@
     </w:lvl>
   </w:abstractNum>
   <w:abstractNum w:abstractNumId="3" w15:restartNumberingAfterBreak="0">
+    <w:nsid w:val="5842172A"/>
+    <w:multiLevelType w:val="hybridMultilevel"/>
+    <w:tmpl w:val="0F00DB02"/>
+    <w:lvl w:ilvl="0" w:tplc="8BEA3510">
+      <w:start w:val="214"/>
+      <w:numFmt w:val="bullet"/>
+      <w:lvlText w:val=""/>
+      <w:lvlJc w:val="left"/>
+      <w:pPr>
+        <w:ind w:left="720" w:hanging="360"/>
+      </w:pPr>
+      <w:rPr>
+        <w:rFonts w:ascii="Symbol" w:eastAsiaTheme="minorHAnsi" w:hAnsi="Symbol" w:cstheme="minorBidi" w:hint="default"/>
+      </w:rPr>
+    </w:lvl>
+    <w:lvl w:ilvl="1" w:tplc="08090003">
+      <w:start w:val="1"/>
+      <w:numFmt w:val="bullet"/>
+      <w:lvlText w:val="o"/>
+      <w:lvlJc w:val="left"/>
+      <w:pPr>
+        <w:ind w:left="1440" w:hanging="360"/>
+      </w:pPr>
+      <w:rPr>
+        <w:rFonts w:ascii="Courier New" w:hAnsi="Courier New" w:cs="Courier New" w:hint="default"/>
+      </w:rPr>
+    </w:lvl>
+    <w:lvl w:ilvl="2" w:tplc="08090005" w:tentative="1">
+      <w:start w:val="1"/>
+      <w:numFmt w:val="bullet"/>
+      <w:lvlText w:val=""/>
+      <w:lvlJc w:val="left"/>
+      <w:pPr>
+        <w:ind w:left="2160" w:hanging="360"/>
+      </w:pPr>
+      <w:rPr>
+        <w:rFonts w:ascii="Wingdings" w:hAnsi="Wingdings" w:hint="default"/>
+      </w:rPr>
+    </w:lvl>
+    <w:lvl w:ilvl="3" w:tplc="08090001" w:tentative="1">
+      <w:start w:val="1"/>
+      <w:numFmt w:val="bullet"/>
+      <w:lvlText w:val=""/>
+      <w:lvlJc w:val="left"/>
+      <w:pPr>
+        <w:ind w:left="2880" w:hanging="360"/>
+      </w:pPr>
+      <w:rPr>
+        <w:rFonts w:ascii="Symbol" w:hAnsi="Symbol" w:hint="default"/>
+      </w:rPr>
+    </w:lvl>
+    <w:lvl w:ilvl="4" w:tplc="08090003" w:tentative="1">
+      <w:start w:val="1"/>
+      <w:numFmt w:val="bullet"/>
+      <w:lvlText w:val="o"/>
+      <w:lvlJc w:val="left"/>
+      <w:pPr>
+        <w:ind w:left="3600" w:hanging="360"/>
+      </w:pPr>
+      <w:rPr>
+        <w:rFonts w:ascii="Courier New" w:hAnsi="Courier New" w:cs="Courier New" w:hint="default"/>
+      </w:rPr>
+    </w:lvl>
+    <w:lvl w:ilvl="5" w:tplc="08090005" w:tentative="1">
+      <w:start w:val="1"/>
+      <w:numFmt w:val="bullet"/>
+      <w:lvlText w:val=""/>
+      <w:lvlJc w:val="left"/>
+      <w:pPr>
+        <w:ind w:left="4320" w:hanging="360"/>
+      </w:pPr>
+      <w:rPr>
+        <w:rFonts w:ascii="Wingdings" w:hAnsi="Wingdings" w:hint="default"/>
+      </w:rPr>
+    </w:lvl>
+    <w:lvl w:ilvl="6" w:tplc="08090001" w:tentative="1">
+      <w:start w:val="1"/>
+      <w:numFmt w:val="bullet"/>
+      <w:lvlText w:val=""/>
+      <w:lvlJc w:val="left"/>
+      <w:pPr>
+        <w:ind w:left="5040" w:hanging="360"/>
+      </w:pPr>
+      <w:rPr>
+        <w:rFonts w:ascii="Symbol" w:hAnsi="Symbol" w:hint="default"/>
+      </w:rPr>
+    </w:lvl>
+    <w:lvl w:ilvl="7" w:tplc="08090003" w:tentative="1">
+      <w:start w:val="1"/>
+      <w:numFmt w:val="bullet"/>
+      <w:lvlText w:val="o"/>
+      <w:lvlJc w:val="left"/>
+      <w:pPr>
+        <w:ind w:left="5760" w:hanging="360"/>
+      </w:pPr>
+      <w:rPr>
+        <w:rFonts w:ascii="Courier New" w:hAnsi="Courier New" w:cs="Courier New" w:hint="default"/>
+      </w:rPr>
+    </w:lvl>
+    <w:lvl w:ilvl="8" w:tplc="08090005" w:tentative="1">
+      <w:start w:val="1"/>
+      <w:numFmt w:val="bullet"/>
+      <w:lvlText w:val=""/>
+      <w:lvlJc w:val="left"/>
+      <w:pPr>
+        <w:ind w:left="6480" w:hanging="360"/>
+      </w:pPr>
+      <w:rPr>
+        <w:rFonts w:ascii="Wingdings" w:hAnsi="Wingdings" w:hint="default"/>
+      </w:rPr>
+    </w:lvl>
+  </w:abstractNum>
+  <w:abstractNum w:abstractNumId="4" w15:restartNumberingAfterBreak="0">
     <w:nsid w:val="5D152E32"/>
     <w:multiLevelType w:val="hybridMultilevel"/>
     <w:tmpl w:val="6C6E2328"/>
@@ -6591,7 +9040,7 @@
     </w:lvl>
   </w:abstractNum>
   <w:num w:numId="1" w16cid:durableId="1017267986">
-    <w:abstractNumId w:val="3"/>
+    <w:abstractNumId w:val="4"/>
   </w:num>
   <w:num w:numId="2" w16cid:durableId="1031108558">
     <w:abstractNumId w:val="2"/>
@@ -6601,6 +9050,9 @@
   </w:num>
   <w:num w:numId="4" w16cid:durableId="2133090075">
     <w:abstractNumId w:val="1"/>
+  </w:num>
+  <w:num w:numId="5" w16cid:durableId="1630938859">
+    <w:abstractNumId w:val="3"/>
   </w:num>
 </w:numbering>
 </file>

</xml_diff>